<commit_message>
fixed colors in figs and added 'Others'
</commit_message>
<xml_diff>
--- a/paper/For GigaScience_draft9.docx
+++ b/paper/For GigaScience_draft9.docx
@@ -653,7 +653,19 @@
         <w:rPr>
           <w:rFonts w:eastAsia="Times New Roman"/>
         </w:rPr>
-        <w:t xml:space="preserve">data collected by the Marine Microbial Eukaryotic Transcriptome Sequencing Project (MMETSP). Assemblies </w:t>
+        <w:t xml:space="preserve">data collected by the Marine Microbial Eukaryotic Transcriptome Sequencing Project (MMETSP). </w:t>
+      </w:r>
+      <w:r>
+        <w:rPr>
+          <w:rFonts w:eastAsia="Times New Roman"/>
+        </w:rPr>
+        <w:t>Transcriptome a</w:t>
+      </w:r>
+      <w:r>
+        <w:rPr>
+          <w:rFonts w:eastAsia="Times New Roman"/>
+        </w:rPr>
+        <w:t xml:space="preserve">ssemblies </w:t>
       </w:r>
       <w:r>
         <w:rPr>
@@ -786,7 +798,19 @@
         <w:rPr>
           <w:rFonts w:eastAsia="Times New Roman"/>
         </w:rPr>
-        <w:t xml:space="preserve"> assemblies contained </w:t>
+        <w:t xml:space="preserve"> </w:t>
+      </w:r>
+      <w:r>
+        <w:rPr>
+          <w:rFonts w:eastAsia="Times New Roman"/>
+        </w:rPr>
+        <w:t xml:space="preserve">transcriptome </w:t>
+      </w:r>
+      <w:r>
+        <w:rPr>
+          <w:rFonts w:eastAsia="Times New Roman"/>
+        </w:rPr>
+        <w:t xml:space="preserve">assemblies contained </w:t>
       </w:r>
       <w:r>
         <w:rPr>
@@ -848,13 +872,25 @@
         <w:rPr>
           <w:rFonts w:eastAsia="Times New Roman"/>
         </w:rPr>
-        <w:t>An</w:t>
-      </w:r>
-      <w:r>
-        <w:rPr>
-          <w:rFonts w:eastAsia="Times New Roman"/>
-        </w:rPr>
-        <w:t xml:space="preserve"> average of </w:t>
+        <w:t>O</w:t>
+      </w:r>
+      <w:r>
+        <w:rPr>
+          <w:rFonts w:eastAsia="Times New Roman"/>
+        </w:rPr>
+        <w:t>n</w:t>
+      </w:r>
+      <w:r>
+        <w:rPr>
+          <w:rFonts w:eastAsia="Times New Roman"/>
+        </w:rPr>
+        <w:t xml:space="preserve"> average</w:t>
+      </w:r>
+      <w:r>
+        <w:rPr>
+          <w:rFonts w:eastAsia="Times New Roman"/>
+        </w:rPr>
+        <w:t xml:space="preserve">, </w:t>
       </w:r>
       <w:r>
         <w:rPr>
@@ -872,7 +908,7 @@
         <w:rPr>
           <w:rFonts w:eastAsia="Times New Roman"/>
         </w:rPr>
-        <w:t xml:space="preserve">% </w:t>
+        <w:t xml:space="preserve"> </w:t>
       </w:r>
       <w:r>
         <w:rPr>
@@ -888,7 +924,23 @@
           <w:shd w:val="clear" w:color="auto" w:fill="FFFFFF"/>
           <w:lang w:val="en-US"/>
         </w:rPr>
-        <w:t xml:space="preserve"> 0.19 </w:t>
+        <w:t xml:space="preserve"> 0.19</w:t>
+      </w:r>
+      <w:r>
+        <w:rPr>
+          <w:rFonts w:eastAsia="Times New Roman"/>
+          <w:shd w:val="clear" w:color="auto" w:fill="FFFFFF"/>
+          <w:lang w:val="en-US"/>
+        </w:rPr>
+        <w:t>%</w:t>
+      </w:r>
+      <w:r>
+        <w:rPr>
+          <w:rFonts w:eastAsia="Times New Roman"/>
+          <w:shd w:val="clear" w:color="auto" w:fill="FFFFFF"/>
+          <w:lang w:val="en-US"/>
+        </w:rPr>
+        <w:t xml:space="preserve"> </w:t>
       </w:r>
       <w:r>
         <w:rPr>
@@ -926,7 +978,13 @@
         <w:rPr>
           <w:rFonts w:eastAsia="Times New Roman"/>
         </w:rPr>
-        <w:t>in the new assemblies contained</w:t>
+        <w:t xml:space="preserve">in the new assemblies </w:t>
+      </w:r>
+      <w:r>
+        <w:rPr>
+          <w:rFonts w:eastAsia="Times New Roman"/>
+        </w:rPr>
+        <w:t>were</w:t>
       </w:r>
       <w:r>
         <w:rPr>
@@ -956,7 +1014,13 @@
         <w:rPr>
           <w:rFonts w:eastAsia="Times New Roman"/>
         </w:rPr>
-        <w:t xml:space="preserve">Taxonomic trends were observed in the assembly metrics, with transcriptomes assembled from the phyla </w:t>
+        <w:t xml:space="preserve">Taxonomic trends were observed in the assembly metrics, with </w:t>
+      </w:r>
+      <w:r>
+        <w:rPr>
+          <w:rFonts w:eastAsia="Times New Roman"/>
+        </w:rPr>
+        <w:t xml:space="preserve">assemblies from the </w:t>
       </w:r>
       <w:proofErr w:type="spellStart"/>
       <w:r>
@@ -990,6 +1054,12 @@
         <w:rPr>
           <w:rFonts w:eastAsia="Times New Roman"/>
         </w:rPr>
+        <w:t xml:space="preserve">phyla </w:t>
+      </w:r>
+      <w:r>
+        <w:rPr>
+          <w:rFonts w:eastAsia="Times New Roman"/>
+        </w:rPr>
         <w:t>showing</w:t>
       </w:r>
       <w:r>
@@ -1015,7 +1085,15 @@
         <w:rPr>
           <w:rFonts w:eastAsia="Times New Roman"/>
         </w:rPr>
-        <w:t>contigs</w:t>
+        <w:t>c</w:t>
+      </w:r>
+      <w:bookmarkStart w:id="0" w:name="_GoBack"/>
+      <w:bookmarkEnd w:id="0"/>
+      <w:r>
+        <w:rPr>
+          <w:rFonts w:eastAsia="Times New Roman"/>
+        </w:rPr>
+        <w:t>ontigs</w:t>
       </w:r>
       <w:proofErr w:type="spellEnd"/>
       <w:r>
@@ -11641,8 +11719,6 @@
         </w:rPr>
         <w:t>.</w:t>
       </w:r>
-      <w:bookmarkStart w:id="0" w:name="_GoBack"/>
-      <w:bookmarkEnd w:id="0"/>
     </w:p>
     <w:p>
       <w:pPr>
@@ -18052,7 +18128,7 @@
 </file>
 
 <file path=customXml/itemProps1.xml><?xml version="1.0" encoding="utf-8"?>
-<ds:datastoreItem xmlns:ds="http://schemas.openxmlformats.org/officeDocument/2006/customXml" ds:itemID="{128DD797-01DD-8E41-9FB7-E6DCA7EE1289}">
+<ds:datastoreItem xmlns:ds="http://schemas.openxmlformats.org/officeDocument/2006/customXml" ds:itemID="{567AABEE-68D5-474B-B058-D4AB7287F8F0}">
   <ds:schemaRefs>
     <ds:schemaRef ds:uri="http://schemas.openxmlformats.org/officeDocument/2006/bibliography"/>
   </ds:schemaRefs>
@@ -18060,7 +18136,7 @@
 </file>
 
 <file path=customXml/itemProps2.xml><?xml version="1.0" encoding="utf-8"?>
-<ds:datastoreItem xmlns:ds="http://schemas.openxmlformats.org/officeDocument/2006/customXml" ds:itemID="{6D9DABB3-F414-2241-AF80-F509C016313D}">
+<ds:datastoreItem xmlns:ds="http://schemas.openxmlformats.org/officeDocument/2006/customXml" ds:itemID="{A0C2A2BA-B684-3E4E-839F-3C85E79F496F}">
   <ds:schemaRefs>
     <ds:schemaRef ds:uri="http://schemas.openxmlformats.org/officeDocument/2006/bibliography"/>
   </ds:schemaRefs>

</xml_diff>

<commit_message>
notebook changes for Supplemetnal figures
</commit_message>
<xml_diff>
--- a/paper/For GigaScience_draft9.docx
+++ b/paper/For GigaScience_draft9.docx
@@ -11,6 +11,7 @@
           <w:b/>
         </w:rPr>
       </w:pPr>
+      <w:bookmarkStart w:id="0" w:name="_GoBack"/>
       <w:r>
         <w:rPr>
           <w:rFonts w:eastAsia="Times New Roman"/>
@@ -68,6 +69,7 @@
         <w:t>transcriptomes</w:t>
       </w:r>
     </w:p>
+    <w:bookmarkEnd w:id="0"/>
     <w:p>
       <w:pPr>
         <w:pStyle w:val="Normal1"/>
@@ -10432,7 +10434,7 @@
           <w:shd w:val="clear" w:color="auto" w:fill="FFFFFF"/>
           <w:lang w:val="en-US"/>
         </w:rPr>
-        <w:t>94</w:t>
+        <w:t>9</w:t>
       </w:r>
       <w:r>
         <w:rPr>
@@ -10634,12 +10636,26 @@
         <w:rPr>
           <w:rFonts w:eastAsia="Times New Roman"/>
         </w:rPr>
+        <w:t xml:space="preserve"> </w:t>
+      </w:r>
+      <w:proofErr w:type="gramStart"/>
+      <w:r>
+        <w:rPr>
+          <w:rFonts w:eastAsia="Times New Roman"/>
+        </w:rPr>
         <w:t>A</w:t>
       </w:r>
       <w:r>
         <w:rPr>
           <w:rFonts w:eastAsia="Times New Roman"/>
         </w:rPr>
+        <w:t>,B</w:t>
+      </w:r>
+      <w:proofErr w:type="gramEnd"/>
+      <w:r>
+        <w:rPr>
+          <w:rFonts w:eastAsia="Times New Roman"/>
+        </w:rPr>
         <w:t>)</w:t>
       </w:r>
       <w:r>
@@ -10718,6 +10734,12 @@
         <w:rPr>
           <w:rFonts w:eastAsia="Times New Roman"/>
         </w:rPr>
+        <w:t xml:space="preserve">eukaryotic </w:t>
+      </w:r>
+      <w:r>
+        <w:rPr>
+          <w:rFonts w:eastAsia="Times New Roman"/>
+        </w:rPr>
         <w:t>matches</w:t>
       </w:r>
       <w:r>
@@ -10742,7 +10764,7 @@
         <w:rPr>
           <w:rFonts w:eastAsia="Times New Roman"/>
         </w:rPr>
-        <w:t>(63.03</w:t>
+        <w:t>(63</w:t>
       </w:r>
       <w:r>
         <w:rPr>
@@ -10832,13 +10854,7 @@
         <w:rPr>
           <w:rFonts w:eastAsia="Times New Roman"/>
         </w:rPr>
-        <w:t>(64.90</w:t>
-      </w:r>
-      <w:r>
-        <w:rPr>
-          <w:rFonts w:eastAsia="Times New Roman"/>
-        </w:rPr>
-        <w:t xml:space="preserve"> </w:t>
+        <w:t xml:space="preserve">(65 </w:t>
       </w:r>
       <w:r>
         <w:rPr>
@@ -10970,7 +10986,7 @@
         <w:rPr>
           <w:rFonts w:eastAsia="Times New Roman"/>
         </w:rPr>
-        <w:t>B</w:t>
+        <w:t xml:space="preserve"> C,D</w:t>
       </w:r>
       <w:r>
         <w:rPr>
@@ -11064,7 +11080,21 @@
         <w:rPr>
           <w:rFonts w:eastAsia="Times New Roman"/>
         </w:rPr>
-        <w:t xml:space="preserve">database </w:t>
+        <w:t xml:space="preserve">eukaryotic (Figure 5 C,D) and </w:t>
+      </w:r>
+      <w:proofErr w:type="spellStart"/>
+      <w:r>
+        <w:rPr>
+          <w:rFonts w:eastAsia="Times New Roman"/>
+        </w:rPr>
+        <w:t>protistan</w:t>
+      </w:r>
+      <w:proofErr w:type="spellEnd"/>
+      <w:r>
+        <w:rPr>
+          <w:rFonts w:eastAsia="Times New Roman"/>
+        </w:rPr>
+        <w:t xml:space="preserve"> (Supplemental Figure 3) databases </w:t>
       </w:r>
       <w:r>
         <w:rPr>
@@ -11146,7 +11176,7 @@
           <w:shd w:val="clear" w:color="auto" w:fill="FFFFFF"/>
           <w:lang w:val="en-US"/>
         </w:rPr>
-        <w:t xml:space="preserve"> 1.58</w:t>
+        <w:t xml:space="preserve"> 1.6</w:t>
       </w:r>
       <w:r>
         <w:rPr>
@@ -11276,7 +11306,7 @@
           <w:shd w:val="clear" w:color="auto" w:fill="FFFFFF"/>
           <w:lang w:val="en-US"/>
         </w:rPr>
-        <w:t xml:space="preserve"> 0.87</w:t>
+        <w:t xml:space="preserve"> 0.9</w:t>
       </w:r>
       <w:r>
         <w:rPr>
@@ -11340,7 +11370,7 @@
           <w:shd w:val="clear" w:color="auto" w:fill="FFFFFF"/>
           <w:lang w:val="en-US"/>
         </w:rPr>
-        <w:t xml:space="preserve"> 0.19</w:t>
+        <w:t xml:space="preserve"> 0.2</w:t>
       </w:r>
       <w:r>
         <w:rPr>
@@ -11622,6 +11652,7 @@
         <w:rPr>
           <w:rFonts w:eastAsia="Times New Roman"/>
         </w:rPr>
+        <w:lastRenderedPageBreak/>
         <w:t xml:space="preserve">Novel </w:t>
       </w:r>
       <w:proofErr w:type="spellStart"/>
@@ -11672,14 +11703,7 @@
         <w:rPr>
           <w:rFonts w:eastAsia="Times New Roman"/>
         </w:rPr>
-        <w:t xml:space="preserve">CL", </w:t>
-      </w:r>
-      <w:r>
-        <w:rPr>
-          <w:rFonts w:eastAsia="Times New Roman"/>
-        </w:rPr>
-        <w:lastRenderedPageBreak/>
-        <w:t>"</w:t>
+        <w:t>CL", "</w:t>
       </w:r>
       <w:proofErr w:type="spellStart"/>
       <w:r>
@@ -13390,7 +13414,14 @@
         <w:rPr>
           <w:rFonts w:eastAsia="Times New Roman"/>
         </w:rPr>
-        <w:t xml:space="preserve">in the future. </w:t>
+        <w:t xml:space="preserve">in </w:t>
+      </w:r>
+      <w:r>
+        <w:rPr>
+          <w:rFonts w:eastAsia="Times New Roman"/>
+        </w:rPr>
+        <w:lastRenderedPageBreak/>
+        <w:t xml:space="preserve">the future. </w:t>
       </w:r>
       <w:r>
         <w:rPr>
@@ -13521,14 +13552,7 @@
         <w:rPr>
           <w:rFonts w:eastAsia="Times New Roman"/>
         </w:rPr>
-        <w:t xml:space="preserve"> than </w:t>
-      </w:r>
-      <w:r>
-        <w:rPr>
-          <w:rFonts w:eastAsia="Times New Roman"/>
-        </w:rPr>
-        <w:lastRenderedPageBreak/>
-        <w:t>the NCGR assemblies</w:t>
+        <w:t xml:space="preserve"> than the NCGR assemblies</w:t>
       </w:r>
       <w:r>
         <w:rPr>
@@ -14810,7 +14834,7 @@
         </w:pBdr>
         <w:spacing w:line="240" w:lineRule="auto"/>
         <w:rPr>
-          <w:ins w:id="0" w:author="Harriet Alexander" w:date="2018-05-10T18:58:00Z"/>
+          <w:ins w:id="1" w:author="Harriet Alexander" w:date="2018-05-10T18:58:00Z"/>
           <w:rFonts w:eastAsia="Times New Roman"/>
         </w:rPr>
       </w:pPr>
@@ -14920,7 +14944,14 @@
         <w:rPr>
           <w:rFonts w:eastAsia="Times New Roman"/>
         </w:rPr>
-        <w:t xml:space="preserve">, thus application of typical ORF finding tools fail to identify ORFs accurately in </w:t>
+        <w:t xml:space="preserve">, thus application of typical ORF </w:t>
+      </w:r>
+      <w:r>
+        <w:rPr>
+          <w:rFonts w:eastAsia="Times New Roman"/>
+        </w:rPr>
+        <w:lastRenderedPageBreak/>
+        <w:t xml:space="preserve">finding tools fail to identify ORFs accurately in </w:t>
       </w:r>
       <w:proofErr w:type="spellStart"/>
       <w:r>
@@ -15031,14 +15062,7 @@
         <w:rPr>
           <w:rFonts w:eastAsia="Times New Roman"/>
         </w:rPr>
-        <w:t xml:space="preserve">, </w:t>
-      </w:r>
-      <w:r>
-        <w:rPr>
-          <w:rFonts w:eastAsia="Times New Roman"/>
-        </w:rPr>
-        <w:lastRenderedPageBreak/>
-        <w:t>despite having the same number of input reads</w:t>
+        <w:t>, despite having the same number of input reads</w:t>
       </w:r>
       <w:r>
         <w:rPr>
@@ -15839,8 +15863,6 @@
           <w:b/>
         </w:rPr>
       </w:pPr>
-      <w:bookmarkStart w:id="1" w:name="_GoBack"/>
-      <w:bookmarkEnd w:id="1"/>
       <w:r>
         <w:rPr>
           <w:rFonts w:eastAsia="Times New Roman"/>
@@ -17558,12 +17580,3007 @@
         <w:autoSpaceDN w:val="0"/>
         <w:adjustRightInd w:val="0"/>
         <w:spacing w:line="240" w:lineRule="auto"/>
+        <w:rPr>
+          <w:rFonts w:eastAsia="Times New Roman"/>
+        </w:rPr>
       </w:pPr>
       <w:r>
         <w:rPr>
           <w:rFonts w:eastAsia="Times New Roman"/>
         </w:rPr>
         <w:fldChar w:fldCharType="end"/>
+      </w:r>
+    </w:p>
+    <w:p>
+      <w:pPr>
+        <w:rPr>
+          <w:rFonts w:eastAsia="Times New Roman"/>
+        </w:rPr>
+      </w:pPr>
+      <w:r>
+        <w:rPr>
+          <w:rFonts w:eastAsia="Times New Roman"/>
+        </w:rPr>
+        <w:br w:type="page"/>
+      </w:r>
+    </w:p>
+    <w:p>
+      <w:pPr>
+        <w:pStyle w:val="Normal1"/>
+        <w:rPr>
+          <w:rFonts w:eastAsia="Times New Roman"/>
+        </w:rPr>
+      </w:pPr>
+    </w:p>
+    <w:p>
+      <w:pPr>
+        <w:pStyle w:val="Normal1"/>
+        <w:rPr>
+          <w:rFonts w:eastAsia="Times New Roman"/>
+        </w:rPr>
+      </w:pPr>
+    </w:p>
+    <w:p>
+      <w:pPr>
+        <w:pStyle w:val="Normal1"/>
+        <w:rPr>
+          <w:rFonts w:eastAsia="Times New Roman"/>
+        </w:rPr>
+      </w:pPr>
+    </w:p>
+    <w:p>
+      <w:pPr>
+        <w:pStyle w:val="Normal1"/>
+        <w:rPr>
+          <w:rFonts w:eastAsia="Times New Roman"/>
+        </w:rPr>
+      </w:pPr>
+    </w:p>
+    <w:p>
+      <w:pPr>
+        <w:pStyle w:val="Normal1"/>
+        <w:rPr>
+          <w:rFonts w:eastAsia="Times New Roman"/>
+          <w:b/>
+        </w:rPr>
+      </w:pPr>
+    </w:p>
+    <w:tbl>
+      <w:tblPr>
+        <w:tblStyle w:val="TableGrid"/>
+        <w:tblW w:w="0" w:type="auto"/>
+        <w:tblBorders>
+          <w:top w:val="none" w:sz="0" w:space="0" w:color="auto"/>
+          <w:left w:val="none" w:sz="0" w:space="0" w:color="auto"/>
+          <w:bottom w:val="none" w:sz="0" w:space="0" w:color="auto"/>
+          <w:right w:val="none" w:sz="0" w:space="0" w:color="auto"/>
+          <w:insideH w:val="none" w:sz="0" w:space="0" w:color="auto"/>
+          <w:insideV w:val="none" w:sz="0" w:space="0" w:color="auto"/>
+        </w:tblBorders>
+        <w:tblLook w:val="04A0" w:firstRow="1" w:lastRow="0" w:firstColumn="1" w:lastColumn="0" w:noHBand="0" w:noVBand="1"/>
+      </w:tblPr>
+      <w:tblGrid>
+        <w:gridCol w:w="3978"/>
+        <w:gridCol w:w="2070"/>
+        <w:gridCol w:w="2250"/>
+      </w:tblGrid>
+      <w:tr>
+        <w:tc>
+          <w:tcPr>
+            <w:tcW w:w="3978" w:type="dxa"/>
+            <w:tcBorders>
+              <w:top w:val="single" w:sz="4" w:space="0" w:color="auto"/>
+              <w:bottom w:val="single" w:sz="4" w:space="0" w:color="auto"/>
+              <w:right w:val="single" w:sz="4" w:space="0" w:color="auto"/>
+            </w:tcBorders>
+          </w:tcPr>
+          <w:p>
+            <w:pPr>
+              <w:pBdr>
+                <w:top w:val="none" w:sz="0" w:space="0" w:color="auto"/>
+                <w:left w:val="none" w:sz="0" w:space="0" w:color="auto"/>
+                <w:bottom w:val="none" w:sz="0" w:space="0" w:color="auto"/>
+                <w:right w:val="none" w:sz="0" w:space="0" w:color="auto"/>
+                <w:between w:val="none" w:sz="0" w:space="0" w:color="auto"/>
+              </w:pBdr>
+              <w:rPr>
+                <w:rFonts w:eastAsia="Times New Roman"/>
+                <w:b/>
+              </w:rPr>
+            </w:pPr>
+            <w:r>
+              <w:rPr>
+                <w:rFonts w:eastAsia="Times New Roman"/>
+                <w:b/>
+              </w:rPr>
+              <w:t>Quality Metric</w:t>
+            </w:r>
+          </w:p>
+        </w:tc>
+        <w:tc>
+          <w:tcPr>
+            <w:tcW w:w="2070" w:type="dxa"/>
+            <w:tcBorders>
+              <w:top w:val="single" w:sz="4" w:space="0" w:color="auto"/>
+              <w:left w:val="single" w:sz="4" w:space="0" w:color="auto"/>
+              <w:bottom w:val="single" w:sz="4" w:space="0" w:color="auto"/>
+              <w:right w:val="single" w:sz="4" w:space="0" w:color="auto"/>
+            </w:tcBorders>
+          </w:tcPr>
+          <w:p>
+            <w:pPr>
+              <w:pBdr>
+                <w:top w:val="none" w:sz="0" w:space="0" w:color="auto"/>
+                <w:left w:val="none" w:sz="0" w:space="0" w:color="auto"/>
+                <w:bottom w:val="none" w:sz="0" w:space="0" w:color="auto"/>
+                <w:right w:val="none" w:sz="0" w:space="0" w:color="auto"/>
+                <w:between w:val="none" w:sz="0" w:space="0" w:color="auto"/>
+              </w:pBdr>
+              <w:rPr>
+                <w:rFonts w:eastAsia="Times New Roman"/>
+                <w:b/>
+              </w:rPr>
+            </w:pPr>
+            <w:r>
+              <w:rPr>
+                <w:rFonts w:eastAsia="Times New Roman"/>
+                <w:b/>
+              </w:rPr>
+              <w:t>Higher in NCGR</w:t>
+            </w:r>
+          </w:p>
+        </w:tc>
+        <w:tc>
+          <w:tcPr>
+            <w:tcW w:w="2250" w:type="dxa"/>
+            <w:tcBorders>
+              <w:top w:val="single" w:sz="4" w:space="0" w:color="auto"/>
+              <w:left w:val="single" w:sz="4" w:space="0" w:color="auto"/>
+              <w:bottom w:val="single" w:sz="4" w:space="0" w:color="auto"/>
+            </w:tcBorders>
+          </w:tcPr>
+          <w:p>
+            <w:pPr>
+              <w:pBdr>
+                <w:top w:val="none" w:sz="0" w:space="0" w:color="auto"/>
+                <w:left w:val="none" w:sz="0" w:space="0" w:color="auto"/>
+                <w:bottom w:val="none" w:sz="0" w:space="0" w:color="auto"/>
+                <w:right w:val="none" w:sz="0" w:space="0" w:color="auto"/>
+                <w:between w:val="none" w:sz="0" w:space="0" w:color="auto"/>
+              </w:pBdr>
+              <w:rPr>
+                <w:rFonts w:eastAsia="Times New Roman"/>
+                <w:b/>
+              </w:rPr>
+            </w:pPr>
+            <w:r>
+              <w:rPr>
+                <w:rFonts w:eastAsia="Times New Roman"/>
+                <w:b/>
+              </w:rPr>
+              <w:t>Higher in DIB</w:t>
+            </w:r>
+          </w:p>
+        </w:tc>
+      </w:tr>
+      <w:tr>
+        <w:trPr>
+          <w:trHeight w:val="350"/>
+        </w:trPr>
+        <w:tc>
+          <w:tcPr>
+            <w:tcW w:w="3978" w:type="dxa"/>
+            <w:tcBorders>
+              <w:top w:val="single" w:sz="4" w:space="0" w:color="auto"/>
+              <w:right w:val="single" w:sz="4" w:space="0" w:color="auto"/>
+            </w:tcBorders>
+          </w:tcPr>
+          <w:p>
+            <w:pPr>
+              <w:pBdr>
+                <w:top w:val="none" w:sz="0" w:space="0" w:color="auto"/>
+                <w:left w:val="none" w:sz="0" w:space="0" w:color="auto"/>
+                <w:bottom w:val="none" w:sz="0" w:space="0" w:color="auto"/>
+                <w:right w:val="none" w:sz="0" w:space="0" w:color="auto"/>
+                <w:between w:val="none" w:sz="0" w:space="0" w:color="auto"/>
+              </w:pBdr>
+              <w:rPr>
+                <w:rFonts w:eastAsia="Times New Roman"/>
+              </w:rPr>
+            </w:pPr>
+            <w:proofErr w:type="spellStart"/>
+            <w:r>
+              <w:rPr>
+                <w:rFonts w:eastAsia="Times New Roman"/>
+              </w:rPr>
+              <w:t>Transrate</w:t>
+            </w:r>
+            <w:proofErr w:type="spellEnd"/>
+            <w:r>
+              <w:rPr>
+                <w:rFonts w:eastAsia="Times New Roman"/>
+              </w:rPr>
+              <w:t xml:space="preserve"> score, “</w:t>
+            </w:r>
+            <w:proofErr w:type="spellStart"/>
+            <w:r>
+              <w:rPr>
+                <w:rFonts w:eastAsia="Times New Roman"/>
+              </w:rPr>
+              <w:t>cds</w:t>
+            </w:r>
+            <w:proofErr w:type="spellEnd"/>
+            <w:r>
+              <w:rPr>
+                <w:rFonts w:eastAsia="Times New Roman"/>
+              </w:rPr>
+              <w:t>”</w:t>
+            </w:r>
+          </w:p>
+        </w:tc>
+        <w:tc>
+          <w:tcPr>
+            <w:tcW w:w="2070" w:type="dxa"/>
+            <w:tcBorders>
+              <w:top w:val="single" w:sz="4" w:space="0" w:color="auto"/>
+              <w:left w:val="single" w:sz="4" w:space="0" w:color="auto"/>
+              <w:right w:val="single" w:sz="4" w:space="0" w:color="auto"/>
+            </w:tcBorders>
+          </w:tcPr>
+          <w:p>
+            <w:pPr>
+              <w:pBdr>
+                <w:top w:val="none" w:sz="0" w:space="0" w:color="auto"/>
+                <w:left w:val="none" w:sz="0" w:space="0" w:color="auto"/>
+                <w:bottom w:val="none" w:sz="0" w:space="0" w:color="auto"/>
+                <w:right w:val="none" w:sz="0" w:space="0" w:color="auto"/>
+                <w:between w:val="none" w:sz="0" w:space="0" w:color="auto"/>
+              </w:pBdr>
+              <w:rPr>
+                <w:rFonts w:eastAsia="Times New Roman"/>
+              </w:rPr>
+            </w:pPr>
+            <w:r>
+              <w:rPr>
+                <w:rFonts w:eastAsia="Times New Roman"/>
+              </w:rPr>
+              <w:t>44</w:t>
+            </w:r>
+          </w:p>
+        </w:tc>
+        <w:tc>
+          <w:tcPr>
+            <w:tcW w:w="2250" w:type="dxa"/>
+            <w:tcBorders>
+              <w:top w:val="single" w:sz="4" w:space="0" w:color="auto"/>
+              <w:left w:val="single" w:sz="4" w:space="0" w:color="auto"/>
+            </w:tcBorders>
+          </w:tcPr>
+          <w:p>
+            <w:pPr>
+              <w:pBdr>
+                <w:top w:val="none" w:sz="0" w:space="0" w:color="auto"/>
+                <w:left w:val="none" w:sz="0" w:space="0" w:color="auto"/>
+                <w:bottom w:val="none" w:sz="0" w:space="0" w:color="auto"/>
+                <w:right w:val="none" w:sz="0" w:space="0" w:color="auto"/>
+                <w:between w:val="none" w:sz="0" w:space="0" w:color="auto"/>
+              </w:pBdr>
+              <w:rPr>
+                <w:rFonts w:eastAsia="Times New Roman"/>
+              </w:rPr>
+            </w:pPr>
+            <w:r>
+              <w:rPr>
+                <w:rFonts w:eastAsia="Times New Roman"/>
+              </w:rPr>
+              <w:t>583</w:t>
+            </w:r>
+          </w:p>
+        </w:tc>
+      </w:tr>
+      <w:tr>
+        <w:tc>
+          <w:tcPr>
+            <w:tcW w:w="3978" w:type="dxa"/>
+            <w:tcBorders>
+              <w:right w:val="single" w:sz="4" w:space="0" w:color="auto"/>
+            </w:tcBorders>
+          </w:tcPr>
+          <w:p>
+            <w:pPr>
+              <w:pBdr>
+                <w:top w:val="none" w:sz="0" w:space="0" w:color="auto"/>
+                <w:left w:val="none" w:sz="0" w:space="0" w:color="auto"/>
+                <w:bottom w:val="none" w:sz="0" w:space="0" w:color="auto"/>
+                <w:right w:val="none" w:sz="0" w:space="0" w:color="auto"/>
+                <w:between w:val="none" w:sz="0" w:space="0" w:color="auto"/>
+              </w:pBdr>
+              <w:rPr>
+                <w:rFonts w:eastAsia="Times New Roman"/>
+              </w:rPr>
+            </w:pPr>
+            <w:proofErr w:type="spellStart"/>
+            <w:r>
+              <w:rPr>
+                <w:rFonts w:eastAsia="Times New Roman"/>
+              </w:rPr>
+              <w:t>Transrate</w:t>
+            </w:r>
+            <w:proofErr w:type="spellEnd"/>
+            <w:r>
+              <w:rPr>
+                <w:rFonts w:eastAsia="Times New Roman"/>
+              </w:rPr>
+              <w:t xml:space="preserve"> score, “</w:t>
+            </w:r>
+            <w:proofErr w:type="spellStart"/>
+            <w:r>
+              <w:rPr>
+                <w:rFonts w:eastAsia="Times New Roman"/>
+              </w:rPr>
+              <w:t>nt</w:t>
+            </w:r>
+            <w:proofErr w:type="spellEnd"/>
+            <w:r>
+              <w:rPr>
+                <w:rFonts w:eastAsia="Times New Roman"/>
+              </w:rPr>
+              <w:t>”</w:t>
+            </w:r>
+          </w:p>
+        </w:tc>
+        <w:tc>
+          <w:tcPr>
+            <w:tcW w:w="2070" w:type="dxa"/>
+            <w:tcBorders>
+              <w:left w:val="single" w:sz="4" w:space="0" w:color="auto"/>
+              <w:right w:val="single" w:sz="4" w:space="0" w:color="auto"/>
+            </w:tcBorders>
+          </w:tcPr>
+          <w:p>
+            <w:pPr>
+              <w:pBdr>
+                <w:top w:val="none" w:sz="0" w:space="0" w:color="auto"/>
+                <w:left w:val="none" w:sz="0" w:space="0" w:color="auto"/>
+                <w:bottom w:val="none" w:sz="0" w:space="0" w:color="auto"/>
+                <w:right w:val="none" w:sz="0" w:space="0" w:color="auto"/>
+                <w:between w:val="none" w:sz="0" w:space="0" w:color="auto"/>
+              </w:pBdr>
+              <w:rPr>
+                <w:rFonts w:eastAsia="Times New Roman"/>
+              </w:rPr>
+            </w:pPr>
+            <w:r>
+              <w:rPr>
+                <w:rFonts w:eastAsia="Times New Roman"/>
+              </w:rPr>
+              <w:t>495</w:t>
+            </w:r>
+          </w:p>
+        </w:tc>
+        <w:tc>
+          <w:tcPr>
+            <w:tcW w:w="2250" w:type="dxa"/>
+            <w:tcBorders>
+              <w:left w:val="single" w:sz="4" w:space="0" w:color="auto"/>
+            </w:tcBorders>
+          </w:tcPr>
+          <w:p>
+            <w:pPr>
+              <w:pBdr>
+                <w:top w:val="none" w:sz="0" w:space="0" w:color="auto"/>
+                <w:left w:val="none" w:sz="0" w:space="0" w:color="auto"/>
+                <w:bottom w:val="none" w:sz="0" w:space="0" w:color="auto"/>
+                <w:right w:val="none" w:sz="0" w:space="0" w:color="auto"/>
+                <w:between w:val="none" w:sz="0" w:space="0" w:color="auto"/>
+              </w:pBdr>
+              <w:rPr>
+                <w:rFonts w:eastAsia="Times New Roman"/>
+              </w:rPr>
+            </w:pPr>
+            <w:r>
+              <w:rPr>
+                <w:rFonts w:eastAsia="Times New Roman"/>
+              </w:rPr>
+              <w:t>143</w:t>
+            </w:r>
+          </w:p>
+        </w:tc>
+      </w:tr>
+      <w:tr>
+        <w:tc>
+          <w:tcPr>
+            <w:tcW w:w="3978" w:type="dxa"/>
+            <w:tcBorders>
+              <w:right w:val="single" w:sz="4" w:space="0" w:color="auto"/>
+            </w:tcBorders>
+          </w:tcPr>
+          <w:p>
+            <w:pPr>
+              <w:pBdr>
+                <w:top w:val="none" w:sz="0" w:space="0" w:color="auto"/>
+                <w:left w:val="none" w:sz="0" w:space="0" w:color="auto"/>
+                <w:bottom w:val="none" w:sz="0" w:space="0" w:color="auto"/>
+                <w:right w:val="none" w:sz="0" w:space="0" w:color="auto"/>
+                <w:between w:val="none" w:sz="0" w:space="0" w:color="auto"/>
+              </w:pBdr>
+              <w:rPr>
+                <w:rFonts w:eastAsia="Times New Roman"/>
+              </w:rPr>
+            </w:pPr>
+            <w:r>
+              <w:rPr>
+                <w:rFonts w:eastAsia="Times New Roman"/>
+              </w:rPr>
+              <w:t>Mean ORF %</w:t>
+            </w:r>
+          </w:p>
+        </w:tc>
+        <w:tc>
+          <w:tcPr>
+            <w:tcW w:w="2070" w:type="dxa"/>
+            <w:tcBorders>
+              <w:left w:val="single" w:sz="4" w:space="0" w:color="auto"/>
+              <w:right w:val="single" w:sz="4" w:space="0" w:color="auto"/>
+            </w:tcBorders>
+          </w:tcPr>
+          <w:p>
+            <w:pPr>
+              <w:pBdr>
+                <w:top w:val="none" w:sz="0" w:space="0" w:color="auto"/>
+                <w:left w:val="none" w:sz="0" w:space="0" w:color="auto"/>
+                <w:bottom w:val="none" w:sz="0" w:space="0" w:color="auto"/>
+                <w:right w:val="none" w:sz="0" w:space="0" w:color="auto"/>
+                <w:between w:val="none" w:sz="0" w:space="0" w:color="auto"/>
+              </w:pBdr>
+              <w:rPr>
+                <w:rFonts w:eastAsia="Times New Roman"/>
+              </w:rPr>
+            </w:pPr>
+            <w:r>
+              <w:rPr>
+                <w:rFonts w:eastAsia="Times New Roman"/>
+              </w:rPr>
+              <w:t>42</w:t>
+            </w:r>
+          </w:p>
+        </w:tc>
+        <w:tc>
+          <w:tcPr>
+            <w:tcW w:w="2250" w:type="dxa"/>
+            <w:tcBorders>
+              <w:left w:val="single" w:sz="4" w:space="0" w:color="auto"/>
+            </w:tcBorders>
+          </w:tcPr>
+          <w:p>
+            <w:pPr>
+              <w:pBdr>
+                <w:top w:val="none" w:sz="0" w:space="0" w:color="auto"/>
+                <w:left w:val="none" w:sz="0" w:space="0" w:color="auto"/>
+                <w:bottom w:val="none" w:sz="0" w:space="0" w:color="auto"/>
+                <w:right w:val="none" w:sz="0" w:space="0" w:color="auto"/>
+                <w:between w:val="none" w:sz="0" w:space="0" w:color="auto"/>
+              </w:pBdr>
+              <w:rPr>
+                <w:rFonts w:eastAsia="Times New Roman"/>
+              </w:rPr>
+            </w:pPr>
+            <w:r>
+              <w:rPr>
+                <w:rFonts w:eastAsia="Times New Roman"/>
+              </w:rPr>
+              <w:t>596</w:t>
+            </w:r>
+          </w:p>
+        </w:tc>
+      </w:tr>
+      <w:tr>
+        <w:tc>
+          <w:tcPr>
+            <w:tcW w:w="3978" w:type="dxa"/>
+            <w:tcBorders>
+              <w:right w:val="single" w:sz="4" w:space="0" w:color="auto"/>
+            </w:tcBorders>
+          </w:tcPr>
+          <w:p>
+            <w:pPr>
+              <w:pBdr>
+                <w:top w:val="none" w:sz="0" w:space="0" w:color="auto"/>
+                <w:left w:val="none" w:sz="0" w:space="0" w:color="auto"/>
+                <w:bottom w:val="none" w:sz="0" w:space="0" w:color="auto"/>
+                <w:right w:val="none" w:sz="0" w:space="0" w:color="auto"/>
+                <w:between w:val="none" w:sz="0" w:space="0" w:color="auto"/>
+              </w:pBdr>
+              <w:rPr>
+                <w:rFonts w:eastAsia="Times New Roman"/>
+              </w:rPr>
+            </w:pPr>
+            <w:r>
+              <w:rPr>
+                <w:rFonts w:eastAsia="Times New Roman"/>
+              </w:rPr>
+              <w:t>Percentage of references with CRBB</w:t>
+            </w:r>
+          </w:p>
+        </w:tc>
+        <w:tc>
+          <w:tcPr>
+            <w:tcW w:w="2070" w:type="dxa"/>
+            <w:tcBorders>
+              <w:left w:val="single" w:sz="4" w:space="0" w:color="auto"/>
+              <w:right w:val="single" w:sz="4" w:space="0" w:color="auto"/>
+            </w:tcBorders>
+          </w:tcPr>
+          <w:p>
+            <w:pPr>
+              <w:pBdr>
+                <w:top w:val="none" w:sz="0" w:space="0" w:color="auto"/>
+                <w:left w:val="none" w:sz="0" w:space="0" w:color="auto"/>
+                <w:bottom w:val="none" w:sz="0" w:space="0" w:color="auto"/>
+                <w:right w:val="none" w:sz="0" w:space="0" w:color="auto"/>
+                <w:between w:val="none" w:sz="0" w:space="0" w:color="auto"/>
+              </w:pBdr>
+              <w:rPr>
+                <w:rFonts w:eastAsia="Times New Roman"/>
+              </w:rPr>
+            </w:pPr>
+            <w:r>
+              <w:rPr>
+                <w:rFonts w:eastAsia="Times New Roman"/>
+              </w:rPr>
+              <w:t>100</w:t>
+            </w:r>
+          </w:p>
+        </w:tc>
+        <w:tc>
+          <w:tcPr>
+            <w:tcW w:w="2250" w:type="dxa"/>
+            <w:tcBorders>
+              <w:left w:val="single" w:sz="4" w:space="0" w:color="auto"/>
+            </w:tcBorders>
+          </w:tcPr>
+          <w:p>
+            <w:pPr>
+              <w:pBdr>
+                <w:top w:val="none" w:sz="0" w:space="0" w:color="auto"/>
+                <w:left w:val="none" w:sz="0" w:space="0" w:color="auto"/>
+                <w:bottom w:val="none" w:sz="0" w:space="0" w:color="auto"/>
+                <w:right w:val="none" w:sz="0" w:space="0" w:color="auto"/>
+                <w:between w:val="none" w:sz="0" w:space="0" w:color="auto"/>
+              </w:pBdr>
+              <w:rPr>
+                <w:rFonts w:eastAsia="Times New Roman"/>
+              </w:rPr>
+            </w:pPr>
+            <w:r>
+              <w:rPr>
+                <w:rFonts w:eastAsia="Times New Roman"/>
+              </w:rPr>
+              <w:t>538</w:t>
+            </w:r>
+          </w:p>
+        </w:tc>
+      </w:tr>
+      <w:tr>
+        <w:tc>
+          <w:tcPr>
+            <w:tcW w:w="3978" w:type="dxa"/>
+            <w:tcBorders>
+              <w:bottom w:val="single" w:sz="4" w:space="0" w:color="auto"/>
+              <w:right w:val="single" w:sz="4" w:space="0" w:color="auto"/>
+            </w:tcBorders>
+          </w:tcPr>
+          <w:p>
+            <w:pPr>
+              <w:pBdr>
+                <w:top w:val="none" w:sz="0" w:space="0" w:color="auto"/>
+                <w:left w:val="none" w:sz="0" w:space="0" w:color="auto"/>
+                <w:bottom w:val="none" w:sz="0" w:space="0" w:color="auto"/>
+                <w:right w:val="none" w:sz="0" w:space="0" w:color="auto"/>
+                <w:between w:val="none" w:sz="0" w:space="0" w:color="auto"/>
+              </w:pBdr>
+              <w:rPr>
+                <w:rFonts w:eastAsia="Times New Roman"/>
+              </w:rPr>
+            </w:pPr>
+            <w:r>
+              <w:rPr>
+                <w:rFonts w:eastAsia="Times New Roman"/>
+              </w:rPr>
+              <w:t xml:space="preserve">Number of </w:t>
+            </w:r>
+            <w:proofErr w:type="spellStart"/>
+            <w:r>
+              <w:rPr>
+                <w:rFonts w:eastAsia="Times New Roman"/>
+              </w:rPr>
+              <w:t>contigs</w:t>
+            </w:r>
+            <w:proofErr w:type="spellEnd"/>
+          </w:p>
+        </w:tc>
+        <w:tc>
+          <w:tcPr>
+            <w:tcW w:w="2070" w:type="dxa"/>
+            <w:tcBorders>
+              <w:left w:val="single" w:sz="4" w:space="0" w:color="auto"/>
+              <w:bottom w:val="single" w:sz="4" w:space="0" w:color="auto"/>
+              <w:right w:val="single" w:sz="4" w:space="0" w:color="auto"/>
+            </w:tcBorders>
+          </w:tcPr>
+          <w:p>
+            <w:pPr>
+              <w:pBdr>
+                <w:top w:val="none" w:sz="0" w:space="0" w:color="auto"/>
+                <w:left w:val="none" w:sz="0" w:space="0" w:color="auto"/>
+                <w:bottom w:val="none" w:sz="0" w:space="0" w:color="auto"/>
+                <w:right w:val="none" w:sz="0" w:space="0" w:color="auto"/>
+                <w:between w:val="none" w:sz="0" w:space="0" w:color="auto"/>
+              </w:pBdr>
+              <w:rPr>
+                <w:rFonts w:eastAsia="Times New Roman"/>
+              </w:rPr>
+            </w:pPr>
+            <w:r>
+              <w:rPr>
+                <w:rFonts w:eastAsia="Times New Roman"/>
+              </w:rPr>
+              <w:t>12</w:t>
+            </w:r>
+          </w:p>
+        </w:tc>
+        <w:tc>
+          <w:tcPr>
+            <w:tcW w:w="2250" w:type="dxa"/>
+            <w:tcBorders>
+              <w:left w:val="single" w:sz="4" w:space="0" w:color="auto"/>
+              <w:bottom w:val="single" w:sz="4" w:space="0" w:color="auto"/>
+            </w:tcBorders>
+          </w:tcPr>
+          <w:p>
+            <w:pPr>
+              <w:pBdr>
+                <w:top w:val="none" w:sz="0" w:space="0" w:color="auto"/>
+                <w:left w:val="none" w:sz="0" w:space="0" w:color="auto"/>
+                <w:bottom w:val="none" w:sz="0" w:space="0" w:color="auto"/>
+                <w:right w:val="none" w:sz="0" w:space="0" w:color="auto"/>
+                <w:between w:val="none" w:sz="0" w:space="0" w:color="auto"/>
+              </w:pBdr>
+              <w:rPr>
+                <w:rFonts w:eastAsia="Times New Roman"/>
+              </w:rPr>
+            </w:pPr>
+            <w:r>
+              <w:rPr>
+                <w:rFonts w:eastAsia="Times New Roman"/>
+              </w:rPr>
+              <w:t>626</w:t>
+            </w:r>
+          </w:p>
+        </w:tc>
+      </w:tr>
+    </w:tbl>
+    <w:p>
+      <w:pPr>
+        <w:rPr>
+          <w:rFonts w:eastAsia="Times New Roman"/>
+        </w:rPr>
+      </w:pPr>
+    </w:p>
+    <w:p>
+      <w:pPr>
+        <w:rPr>
+          <w:rFonts w:eastAsia="Times New Roman"/>
+        </w:rPr>
+      </w:pPr>
+      <w:r>
+        <w:rPr>
+          <w:rFonts w:eastAsia="Times New Roman"/>
+        </w:rPr>
+        <w:t>Table 1. Number of assemblies with higher values in NCGR or DIB assemblies for each quality metric.</w:t>
+      </w:r>
+      <w:r>
+        <w:rPr>
+          <w:rFonts w:eastAsia="Times New Roman"/>
+        </w:rPr>
+        <w:br w:type="page"/>
+      </w:r>
+    </w:p>
+    <w:p>
+      <w:pPr>
+        <w:pStyle w:val="Normal1"/>
+        <w:rPr>
+          <w:rFonts w:eastAsia="Times New Roman"/>
+        </w:rPr>
+      </w:pPr>
+    </w:p>
+    <w:p>
+      <w:pPr>
+        <w:pStyle w:val="Normal1"/>
+        <w:rPr>
+          <w:rFonts w:eastAsia="Times New Roman"/>
+        </w:rPr>
+      </w:pPr>
+      <w:r>
+        <w:rPr>
+          <w:rFonts w:eastAsia="Times New Roman"/>
+          <w:noProof/>
+          <w:lang w:val="en-US"/>
+        </w:rPr>
+        <w:drawing>
+          <wp:inline distT="0" distB="0" distL="0" distR="0" wp14:anchorId="4C880B72" wp14:editId="1A2BE62A">
+            <wp:extent cx="5940425" cy="2887345"/>
+            <wp:effectExtent l="0" t="0" r="3175" b="8255"/>
+            <wp:docPr id="20" name="Picture 20" descr="MMETSP/paper/MMETSP_pipeline_paper.png"/>
+            <wp:cNvGraphicFramePr>
+              <a:graphicFrameLocks xmlns:a="http://schemas.openxmlformats.org/drawingml/2006/main" noChangeAspect="1"/>
+            </wp:cNvGraphicFramePr>
+            <a:graphic xmlns:a="http://schemas.openxmlformats.org/drawingml/2006/main">
+              <a:graphicData uri="http://schemas.openxmlformats.org/drawingml/2006/picture">
+                <pic:pic xmlns:pic="http://schemas.openxmlformats.org/drawingml/2006/picture">
+                  <pic:nvPicPr>
+                    <pic:cNvPr id="0" name="Picture 6" descr="MMETSP/paper/MMETSP_pipeline_paper.png"/>
+                    <pic:cNvPicPr>
+                      <a:picLocks noChangeAspect="1" noChangeArrowheads="1"/>
+                    </pic:cNvPicPr>
+                  </pic:nvPicPr>
+                  <pic:blipFill>
+                    <a:blip r:embed="rId13">
+                      <a:extLst>
+                        <a:ext uri="{28A0092B-C50C-407E-A947-70E740481C1C}">
+                          <a14:useLocalDpi xmlns:a14="http://schemas.microsoft.com/office/drawing/2010/main"/>
+                        </a:ext>
+                      </a:extLst>
+                    </a:blip>
+                    <a:srcRect/>
+                    <a:stretch>
+                      <a:fillRect/>
+                    </a:stretch>
+                  </pic:blipFill>
+                  <pic:spPr bwMode="auto">
+                    <a:xfrm>
+                      <a:off x="0" y="0"/>
+                      <a:ext cx="5940425" cy="2887345"/>
+                    </a:xfrm>
+                    <a:prstGeom prst="rect">
+                      <a:avLst/>
+                    </a:prstGeom>
+                    <a:noFill/>
+                    <a:ln>
+                      <a:noFill/>
+                    </a:ln>
+                  </pic:spPr>
+                </pic:pic>
+              </a:graphicData>
+            </a:graphic>
+          </wp:inline>
+        </w:drawing>
+      </w:r>
+    </w:p>
+    <w:p>
+      <w:pPr>
+        <w:pStyle w:val="Normal1"/>
+        <w:rPr>
+          <w:rFonts w:eastAsia="Times New Roman"/>
+        </w:rPr>
+      </w:pPr>
+    </w:p>
+    <w:p>
+      <w:pPr>
+        <w:pStyle w:val="Normal1"/>
+        <w:rPr>
+          <w:rFonts w:eastAsia="Times New Roman"/>
+        </w:rPr>
+      </w:pPr>
+      <w:r>
+        <w:rPr>
+          <w:rFonts w:eastAsia="Times New Roman"/>
+        </w:rPr>
+        <w:t xml:space="preserve">Figure 1. A programmatically automated </w:t>
+      </w:r>
+      <w:r>
+        <w:rPr>
+          <w:rFonts w:eastAsia="Times New Roman"/>
+          <w:i/>
+        </w:rPr>
+        <w:t>de novo</w:t>
+      </w:r>
+      <w:r>
+        <w:rPr>
+          <w:rFonts w:eastAsia="Times New Roman"/>
+        </w:rPr>
+        <w:t xml:space="preserve"> transcriptome assembly pipeline was developed for this study. Metadata in the </w:t>
+      </w:r>
+      <w:r>
+        <w:rPr>
+          <w:rFonts w:eastAsia="Times New Roman"/>
+        </w:rPr>
+        <w:t>SraRunInfo.csv</w:t>
+      </w:r>
+      <w:r>
+        <w:rPr>
+          <w:rFonts w:eastAsia="Times New Roman"/>
+        </w:rPr>
+        <w:t xml:space="preserve"> file downloaded from NCBI was used as input for each step of the pipeline to indicate which samples were processed. The steps of the pipeline are as follows: download raw </w:t>
+      </w:r>
+      <w:proofErr w:type="spellStart"/>
+      <w:r>
+        <w:rPr>
+          <w:rFonts w:eastAsia="Times New Roman"/>
+        </w:rPr>
+        <w:t>fastq</w:t>
+      </w:r>
+      <w:proofErr w:type="spellEnd"/>
+      <w:r>
+        <w:rPr>
+          <w:rFonts w:eastAsia="Times New Roman"/>
+        </w:rPr>
+        <w:t xml:space="preserve"> data with the </w:t>
+      </w:r>
+      <w:proofErr w:type="spellStart"/>
+      <w:r>
+        <w:rPr>
+          <w:rFonts w:eastAsia="Times New Roman"/>
+        </w:rPr>
+        <w:t>fastq</w:t>
+      </w:r>
+      <w:proofErr w:type="spellEnd"/>
+      <w:r>
+        <w:rPr>
+          <w:rFonts w:eastAsia="Times New Roman"/>
+        </w:rPr>
+        <w:t>-dump</w:t>
+      </w:r>
+      <w:r>
+        <w:rPr>
+          <w:rFonts w:eastAsia="Times New Roman"/>
+        </w:rPr>
+        <w:t xml:space="preserve"> script in the </w:t>
+      </w:r>
+      <w:r>
+        <w:rPr>
+          <w:rFonts w:eastAsia="Times New Roman"/>
+        </w:rPr>
+        <w:t>SRA Toolkit</w:t>
+      </w:r>
+      <w:r>
+        <w:rPr>
+          <w:rFonts w:eastAsia="Times New Roman"/>
+        </w:rPr>
+        <w:t xml:space="preserve">, quality assessment with </w:t>
+      </w:r>
+      <w:proofErr w:type="spellStart"/>
+      <w:r>
+        <w:rPr>
+          <w:rFonts w:eastAsia="Times New Roman"/>
+        </w:rPr>
+        <w:t>FastQC</w:t>
+      </w:r>
+      <w:proofErr w:type="spellEnd"/>
+      <w:r>
+        <w:rPr>
+          <w:rFonts w:eastAsia="Times New Roman"/>
+        </w:rPr>
+        <w:t xml:space="preserve"> and trimming residual Illumina adapters and low quality bases (Q&lt;2) with </w:t>
+      </w:r>
+      <w:proofErr w:type="spellStart"/>
+      <w:r>
+        <w:rPr>
+          <w:rFonts w:eastAsia="Times New Roman"/>
+        </w:rPr>
+        <w:t>Trimmomatic</w:t>
+      </w:r>
+      <w:proofErr w:type="spellEnd"/>
+      <w:r>
+        <w:rPr>
+          <w:rFonts w:eastAsia="Times New Roman"/>
+        </w:rPr>
+        <w:t xml:space="preserve">, digital normalization with </w:t>
+      </w:r>
+      <w:proofErr w:type="spellStart"/>
+      <w:r>
+        <w:rPr>
+          <w:rFonts w:eastAsia="Times New Roman"/>
+        </w:rPr>
+        <w:t>khmer</w:t>
+      </w:r>
+      <w:proofErr w:type="spellEnd"/>
+      <w:r>
+        <w:rPr>
+          <w:rFonts w:eastAsia="Times New Roman"/>
+        </w:rPr>
+        <w:t xml:space="preserve"> version 2.0, and </w:t>
+      </w:r>
+      <w:r>
+        <w:rPr>
+          <w:rFonts w:eastAsia="Times New Roman"/>
+          <w:i/>
+        </w:rPr>
+        <w:t xml:space="preserve">de novo </w:t>
+      </w:r>
+      <w:r>
+        <w:rPr>
+          <w:rFonts w:eastAsia="Times New Roman"/>
+        </w:rPr>
+        <w:t xml:space="preserve">transcriptome assembly with </w:t>
+      </w:r>
+      <w:r>
+        <w:rPr>
+          <w:rFonts w:eastAsia="Times New Roman"/>
+        </w:rPr>
+        <w:t>Trinity</w:t>
+      </w:r>
+      <w:r>
+        <w:rPr>
+          <w:rFonts w:eastAsia="Times New Roman"/>
+        </w:rPr>
+        <w:t xml:space="preserve">. If a process was terminated, the programmatically automated nature of this pipeline allowed for the last process to be run again without starting the pipeline over again. In the future, if a new sample is added, the pipeline can be run from beginning to end with just new samples, without having to repeat the processing of all samples in the dataset as one batch. If a new tool becomes available, for example a new assembler, it can be substituted in lieu of the original Trinity tool </w:t>
+      </w:r>
+      <w:r>
+        <w:rPr>
+          <w:rFonts w:eastAsia="Times New Roman"/>
+        </w:rPr>
+        <w:t xml:space="preserve">in the assembly script </w:t>
+      </w:r>
+      <w:r>
+        <w:rPr>
+          <w:rFonts w:eastAsia="Times New Roman"/>
+        </w:rPr>
+        <w:t xml:space="preserve">used by </w:t>
+      </w:r>
+      <w:r>
+        <w:rPr>
+          <w:rFonts w:eastAsia="Times New Roman"/>
+        </w:rPr>
+        <w:t>this pipeline</w:t>
+      </w:r>
+      <w:r>
+        <w:rPr>
+          <w:rFonts w:eastAsia="Times New Roman"/>
+        </w:rPr>
+        <w:t>.</w:t>
+      </w:r>
+    </w:p>
+    <w:p>
+      <w:pPr>
+        <w:pStyle w:val="Normal1"/>
+        <w:rPr>
+          <w:rFonts w:eastAsia="Times New Roman"/>
+        </w:rPr>
+      </w:pPr>
+      <w:r>
+        <w:rPr>
+          <w:rFonts w:eastAsia="Times New Roman"/>
+          <w:noProof/>
+          <w:lang w:val="en-US"/>
+        </w:rPr>
+        <w:lastRenderedPageBreak/>
+        <w:drawing>
+          <wp:inline distT="0" distB="0" distL="0" distR="0" wp14:anchorId="21299341" wp14:editId="5302EEB7">
+            <wp:extent cx="3248062" cy="3074670"/>
+            <wp:effectExtent l="0" t="0" r="3175" b="0"/>
+            <wp:docPr id="3" name="Picture 3" descr="n_contigs.png"/>
+            <wp:cNvGraphicFramePr>
+              <a:graphicFrameLocks xmlns:a="http://schemas.openxmlformats.org/drawingml/2006/main" noChangeAspect="1"/>
+            </wp:cNvGraphicFramePr>
+            <a:graphic xmlns:a="http://schemas.openxmlformats.org/drawingml/2006/main">
+              <a:graphicData uri="http://schemas.openxmlformats.org/drawingml/2006/picture">
+                <pic:pic xmlns:pic="http://schemas.openxmlformats.org/drawingml/2006/picture">
+                  <pic:nvPicPr>
+                    <pic:cNvPr id="0" name="Picture 1" descr="n_contigs.png"/>
+                    <pic:cNvPicPr>
+                      <a:picLocks noChangeAspect="1" noChangeArrowheads="1"/>
+                    </pic:cNvPicPr>
+                  </pic:nvPicPr>
+                  <pic:blipFill>
+                    <a:blip r:embed="rId14">
+                      <a:extLst>
+                        <a:ext uri="{28A0092B-C50C-407E-A947-70E740481C1C}">
+                          <a14:useLocalDpi xmlns:a14="http://schemas.microsoft.com/office/drawing/2010/main"/>
+                        </a:ext>
+                      </a:extLst>
+                    </a:blip>
+                    <a:srcRect/>
+                    <a:stretch>
+                      <a:fillRect/>
+                    </a:stretch>
+                  </pic:blipFill>
+                  <pic:spPr bwMode="auto">
+                    <a:xfrm>
+                      <a:off x="0" y="0"/>
+                      <a:ext cx="3249401" cy="3075938"/>
+                    </a:xfrm>
+                    <a:prstGeom prst="rect">
+                      <a:avLst/>
+                    </a:prstGeom>
+                    <a:noFill/>
+                    <a:ln>
+                      <a:noFill/>
+                    </a:ln>
+                  </pic:spPr>
+                </pic:pic>
+              </a:graphicData>
+            </a:graphic>
+          </wp:inline>
+        </w:drawing>
+      </w:r>
+    </w:p>
+    <w:p>
+      <w:pPr>
+        <w:pStyle w:val="Normal1"/>
+        <w:rPr>
+          <w:rFonts w:eastAsia="Times New Roman"/>
+        </w:rPr>
+      </w:pPr>
+    </w:p>
+    <w:p>
+      <w:pPr>
+        <w:pStyle w:val="Normal1"/>
+        <w:rPr>
+          <w:rFonts w:eastAsia="Times New Roman"/>
+        </w:rPr>
+      </w:pPr>
+      <w:r>
+        <w:rPr>
+          <w:rFonts w:eastAsia="Times New Roman"/>
+          <w:noProof/>
+          <w:lang w:val="en-US"/>
+        </w:rPr>
+        <w:drawing>
+          <wp:inline distT="0" distB="0" distL="0" distR="0" wp14:anchorId="328CD4F9" wp14:editId="5FD31CE9">
+            <wp:extent cx="3441445" cy="2323834"/>
+            <wp:effectExtent l="0" t="0" r="0" b="0"/>
+            <wp:docPr id="6" name="Picture 6" descr="hist_transrate_diff.png"/>
+            <wp:cNvGraphicFramePr>
+              <a:graphicFrameLocks xmlns:a="http://schemas.openxmlformats.org/drawingml/2006/main" noChangeAspect="1"/>
+            </wp:cNvGraphicFramePr>
+            <a:graphic xmlns:a="http://schemas.openxmlformats.org/drawingml/2006/main">
+              <a:graphicData uri="http://schemas.openxmlformats.org/drawingml/2006/picture">
+                <pic:pic xmlns:pic="http://schemas.openxmlformats.org/drawingml/2006/picture">
+                  <pic:nvPicPr>
+                    <pic:cNvPr id="0" name="Picture 3" descr="hist_transrate_diff.png"/>
+                    <pic:cNvPicPr>
+                      <a:picLocks noChangeAspect="1" noChangeArrowheads="1"/>
+                    </pic:cNvPicPr>
+                  </pic:nvPicPr>
+                  <pic:blipFill>
+                    <a:blip r:embed="rId15">
+                      <a:extLst>
+                        <a:ext uri="{28A0092B-C50C-407E-A947-70E740481C1C}">
+                          <a14:useLocalDpi xmlns:a14="http://schemas.microsoft.com/office/drawing/2010/main"/>
+                        </a:ext>
+                      </a:extLst>
+                    </a:blip>
+                    <a:srcRect/>
+                    <a:stretch>
+                      <a:fillRect/>
+                    </a:stretch>
+                  </pic:blipFill>
+                  <pic:spPr bwMode="auto">
+                    <a:xfrm>
+                      <a:off x="0" y="0"/>
+                      <a:ext cx="3487302" cy="2354799"/>
+                    </a:xfrm>
+                    <a:prstGeom prst="rect">
+                      <a:avLst/>
+                    </a:prstGeom>
+                    <a:noFill/>
+                    <a:ln>
+                      <a:noFill/>
+                    </a:ln>
+                  </pic:spPr>
+                </pic:pic>
+              </a:graphicData>
+            </a:graphic>
+          </wp:inline>
+        </w:drawing>
+      </w:r>
+    </w:p>
+    <w:p>
+      <w:pPr>
+        <w:pStyle w:val="Normal1"/>
+        <w:rPr>
+          <w:rFonts w:eastAsia="Times New Roman"/>
+        </w:rPr>
+      </w:pPr>
+    </w:p>
+    <w:p>
+      <w:pPr>
+        <w:pStyle w:val="Normal1"/>
+        <w:rPr>
+          <w:rFonts w:eastAsia="Times New Roman"/>
+        </w:rPr>
+      </w:pPr>
+      <w:r>
+        <w:rPr>
+          <w:rFonts w:eastAsia="Times New Roman"/>
+        </w:rPr>
+        <w:t xml:space="preserve">Figure 2. The number of </w:t>
+      </w:r>
+      <w:proofErr w:type="spellStart"/>
+      <w:r>
+        <w:rPr>
+          <w:rFonts w:eastAsia="Times New Roman"/>
+        </w:rPr>
+        <w:t>contigs</w:t>
+      </w:r>
+      <w:proofErr w:type="spellEnd"/>
+      <w:r>
+        <w:rPr>
+          <w:rFonts w:eastAsia="Times New Roman"/>
+        </w:rPr>
+        <w:t xml:space="preserve"> and </w:t>
+      </w:r>
+      <w:proofErr w:type="spellStart"/>
+      <w:r>
+        <w:rPr>
+          <w:rFonts w:eastAsia="Times New Roman"/>
+        </w:rPr>
+        <w:t>Transrate</w:t>
+      </w:r>
+      <w:proofErr w:type="spellEnd"/>
+      <w:r>
+        <w:rPr>
+          <w:rFonts w:eastAsia="Times New Roman"/>
+        </w:rPr>
+        <w:t xml:space="preserve"> quality score varied between DIB and NCGR assemblies. (A) </w:t>
+      </w:r>
+      <w:proofErr w:type="spellStart"/>
+      <w:r>
+        <w:rPr>
+          <w:rFonts w:eastAsia="Times New Roman"/>
+        </w:rPr>
+        <w:t>Slopegraphs</w:t>
+      </w:r>
+      <w:proofErr w:type="spellEnd"/>
+      <w:r>
+        <w:rPr>
+          <w:rFonts w:eastAsia="Times New Roman"/>
+        </w:rPr>
+        <w:t xml:space="preserve"> show shifts in the number of </w:t>
+      </w:r>
+      <w:proofErr w:type="spellStart"/>
+      <w:r>
+        <w:rPr>
+          <w:rFonts w:eastAsia="Times New Roman"/>
+        </w:rPr>
+        <w:t>contigs</w:t>
+      </w:r>
+      <w:proofErr w:type="spellEnd"/>
+      <w:r>
+        <w:rPr>
+          <w:rFonts w:eastAsia="Times New Roman"/>
+        </w:rPr>
+        <w:t xml:space="preserve"> for each individual sample between the DIB and the NCGR assembly pipelines. Gray lines represent values where NCGR was higher than DIB and green lines represent values where DIB was higher than NCGR. (B) Split violin plots show the distribution of the number of </w:t>
+      </w:r>
+      <w:proofErr w:type="spellStart"/>
+      <w:r>
+        <w:rPr>
+          <w:rFonts w:eastAsia="Times New Roman"/>
+        </w:rPr>
+        <w:t>contigs</w:t>
+      </w:r>
+      <w:proofErr w:type="spellEnd"/>
+      <w:r>
+        <w:rPr>
+          <w:rFonts w:eastAsia="Times New Roman"/>
+        </w:rPr>
+        <w:t xml:space="preserve"> in each assembly with the original assemblies from NCGR in gray (left) and the DIB re-assemblies and in green (right side of B). (C) The difference in </w:t>
+      </w:r>
+      <w:proofErr w:type="spellStart"/>
+      <w:r>
+        <w:rPr>
+          <w:rFonts w:eastAsia="Times New Roman"/>
+        </w:rPr>
+        <w:t>Transrate</w:t>
+      </w:r>
+      <w:proofErr w:type="spellEnd"/>
+      <w:r>
+        <w:rPr>
+          <w:rFonts w:eastAsia="Times New Roman"/>
+        </w:rPr>
+        <w:t xml:space="preserve"> score between the DIB and NCGR assemblies is shown as a histogram. Negative values on the x-axis indicate that the NCGR assembly had a higher </w:t>
+      </w:r>
+      <w:proofErr w:type="spellStart"/>
+      <w:r>
+        <w:rPr>
+          <w:rFonts w:eastAsia="Times New Roman"/>
+        </w:rPr>
+        <w:t>Transrate</w:t>
+      </w:r>
+      <w:proofErr w:type="spellEnd"/>
+      <w:r>
+        <w:rPr>
+          <w:rFonts w:eastAsia="Times New Roman"/>
+        </w:rPr>
+        <w:t xml:space="preserve"> score and positive values indicate that the DIB assembly had a higher </w:t>
+      </w:r>
+      <w:proofErr w:type="spellStart"/>
+      <w:r>
+        <w:rPr>
+          <w:rFonts w:eastAsia="Times New Roman"/>
+        </w:rPr>
+        <w:t>Transrate</w:t>
+      </w:r>
+      <w:proofErr w:type="spellEnd"/>
+      <w:r>
+        <w:rPr>
+          <w:rFonts w:eastAsia="Times New Roman"/>
+        </w:rPr>
+        <w:t xml:space="preserve"> score. </w:t>
+      </w:r>
+    </w:p>
+    <w:p>
+      <w:pPr>
+        <w:rPr>
+          <w:rFonts w:eastAsia="Times New Roman"/>
+          <w:b/>
+        </w:rPr>
+      </w:pPr>
+    </w:p>
+    <w:p>
+      <w:pPr>
+        <w:rPr>
+          <w:rFonts w:eastAsia="Times New Roman"/>
+          <w:b/>
+        </w:rPr>
+      </w:pPr>
+    </w:p>
+    <w:p>
+      <w:pPr>
+        <w:pStyle w:val="Normal1"/>
+        <w:rPr>
+          <w:rFonts w:eastAsia="Times New Roman"/>
+        </w:rPr>
+      </w:pPr>
+      <w:r>
+        <w:rPr>
+          <w:rFonts w:eastAsia="Times New Roman"/>
+        </w:rPr>
+        <w:lastRenderedPageBreak/>
+        <w:t xml:space="preserve">   </w:t>
+      </w:r>
+    </w:p>
+    <w:p>
+      <w:pPr>
+        <w:pStyle w:val="Normal1"/>
+        <w:rPr>
+          <w:rFonts w:eastAsia="Times New Roman"/>
+        </w:rPr>
+      </w:pPr>
+      <w:r>
+        <w:rPr>
+          <w:rFonts w:eastAsia="Times New Roman"/>
+          <w:noProof/>
+          <w:lang w:val="en-US"/>
+        </w:rPr>
+        <w:drawing>
+          <wp:inline distT="0" distB="0" distL="0" distR="0" wp14:anchorId="41090949" wp14:editId="12B60BEA">
+            <wp:extent cx="2752033" cy="2934970"/>
+            <wp:effectExtent l="0" t="0" r="0" b="11430"/>
+            <wp:docPr id="13" name="Picture 13" descr="CRB-blast.png"/>
+            <wp:cNvGraphicFramePr>
+              <a:graphicFrameLocks xmlns:a="http://schemas.openxmlformats.org/drawingml/2006/main" noChangeAspect="1"/>
+            </wp:cNvGraphicFramePr>
+            <a:graphic xmlns:a="http://schemas.openxmlformats.org/drawingml/2006/main">
+              <a:graphicData uri="http://schemas.openxmlformats.org/drawingml/2006/picture">
+                <pic:pic xmlns:pic="http://schemas.openxmlformats.org/drawingml/2006/picture">
+                  <pic:nvPicPr>
+                    <pic:cNvPr id="0" name="Picture 6" descr="CRB-blast.png"/>
+                    <pic:cNvPicPr>
+                      <a:picLocks noChangeAspect="1" noChangeArrowheads="1"/>
+                    </pic:cNvPicPr>
+                  </pic:nvPicPr>
+                  <pic:blipFill>
+                    <a:blip r:embed="rId16">
+                      <a:extLst>
+                        <a:ext uri="{28A0092B-C50C-407E-A947-70E740481C1C}">
+                          <a14:useLocalDpi xmlns:a14="http://schemas.microsoft.com/office/drawing/2010/main"/>
+                        </a:ext>
+                      </a:extLst>
+                    </a:blip>
+                    <a:srcRect/>
+                    <a:stretch>
+                      <a:fillRect/>
+                    </a:stretch>
+                  </pic:blipFill>
+                  <pic:spPr bwMode="auto">
+                    <a:xfrm>
+                      <a:off x="0" y="0"/>
+                      <a:ext cx="2757390" cy="2940683"/>
+                    </a:xfrm>
+                    <a:prstGeom prst="rect">
+                      <a:avLst/>
+                    </a:prstGeom>
+                    <a:noFill/>
+                    <a:ln>
+                      <a:noFill/>
+                    </a:ln>
+                  </pic:spPr>
+                </pic:pic>
+              </a:graphicData>
+            </a:graphic>
+          </wp:inline>
+        </w:drawing>
+      </w:r>
+    </w:p>
+    <w:p>
+      <w:pPr>
+        <w:pStyle w:val="Normal1"/>
+        <w:rPr>
+          <w:rFonts w:eastAsia="Times New Roman"/>
+        </w:rPr>
+      </w:pPr>
+      <w:r>
+        <w:rPr>
+          <w:rFonts w:eastAsia="Times New Roman"/>
+        </w:rPr>
+        <w:t>Figure 3. (A) Line plot comparing proportion of CRBB hits between NCGR ‘</w:t>
+      </w:r>
+      <w:proofErr w:type="spellStart"/>
+      <w:r>
+        <w:rPr>
+          <w:rFonts w:eastAsia="Times New Roman"/>
+        </w:rPr>
+        <w:t>nt</w:t>
+      </w:r>
+      <w:proofErr w:type="spellEnd"/>
+      <w:r>
+        <w:rPr>
+          <w:rFonts w:eastAsia="Times New Roman"/>
+        </w:rPr>
+        <w:t>’ assemblies and DIB between the same samples. (B) Violin plots showing the distribution of the proportion of NCGR transcripts with reciprocal BLAST hits to DIB (grey) and the proportion of DIB transcripts with reciprocal BLAST hits to NCGR (green).</w:t>
+      </w:r>
+    </w:p>
+    <w:p>
+      <w:pPr>
+        <w:rPr>
+          <w:rFonts w:eastAsia="Times New Roman"/>
+          <w:b/>
+        </w:rPr>
+      </w:pPr>
+    </w:p>
+    <w:p>
+      <w:pPr>
+        <w:pStyle w:val="Normal1"/>
+        <w:rPr>
+          <w:rFonts w:eastAsia="Times New Roman"/>
+        </w:rPr>
+      </w:pPr>
+    </w:p>
+    <w:p>
+      <w:pPr>
+        <w:pStyle w:val="Normal1"/>
+        <w:rPr>
+          <w:rFonts w:eastAsia="Times New Roman"/>
+        </w:rPr>
+      </w:pPr>
+      <w:r>
+        <w:rPr>
+          <w:rFonts w:eastAsia="Times New Roman"/>
+          <w:noProof/>
+          <w:lang w:val="en-US"/>
+        </w:rPr>
+        <w:lastRenderedPageBreak/>
+        <w:drawing>
+          <wp:inline distT="0" distB="0" distL="0" distR="0" wp14:anchorId="6CF3D40A" wp14:editId="611A8123">
+            <wp:extent cx="5935980" cy="5935980"/>
+            <wp:effectExtent l="0" t="0" r="7620" b="7620"/>
+            <wp:docPr id="2" name="Picture 2" descr="Figure4_unique_kmers.png"/>
+            <wp:cNvGraphicFramePr>
+              <a:graphicFrameLocks xmlns:a="http://schemas.openxmlformats.org/drawingml/2006/main" noChangeAspect="1"/>
+            </wp:cNvGraphicFramePr>
+            <a:graphic xmlns:a="http://schemas.openxmlformats.org/drawingml/2006/main">
+              <a:graphicData uri="http://schemas.openxmlformats.org/drawingml/2006/picture">
+                <pic:pic xmlns:pic="http://schemas.openxmlformats.org/drawingml/2006/picture">
+                  <pic:nvPicPr>
+                    <pic:cNvPr id="0" name="Picture 1" descr="Figure4_unique_kmers.png"/>
+                    <pic:cNvPicPr>
+                      <a:picLocks noChangeAspect="1" noChangeArrowheads="1"/>
+                    </pic:cNvPicPr>
+                  </pic:nvPicPr>
+                  <pic:blipFill>
+                    <a:blip r:embed="rId17">
+                      <a:extLst>
+                        <a:ext uri="{28A0092B-C50C-407E-A947-70E740481C1C}">
+                          <a14:useLocalDpi xmlns:a14="http://schemas.microsoft.com/office/drawing/2010/main"/>
+                        </a:ext>
+                      </a:extLst>
+                    </a:blip>
+                    <a:srcRect/>
+                    <a:stretch>
+                      <a:fillRect/>
+                    </a:stretch>
+                  </pic:blipFill>
+                  <pic:spPr bwMode="auto">
+                    <a:xfrm>
+                      <a:off x="0" y="0"/>
+                      <a:ext cx="5935980" cy="5935980"/>
+                    </a:xfrm>
+                    <a:prstGeom prst="rect">
+                      <a:avLst/>
+                    </a:prstGeom>
+                    <a:noFill/>
+                    <a:ln>
+                      <a:noFill/>
+                    </a:ln>
+                  </pic:spPr>
+                </pic:pic>
+              </a:graphicData>
+            </a:graphic>
+          </wp:inline>
+        </w:drawing>
+      </w:r>
+    </w:p>
+    <w:p>
+      <w:pPr>
+        <w:pStyle w:val="Normal1"/>
+        <w:rPr>
+          <w:rFonts w:eastAsia="Times New Roman"/>
+        </w:rPr>
+      </w:pPr>
+      <w:r>
+        <w:rPr>
+          <w:rFonts w:eastAsia="Times New Roman"/>
+        </w:rPr>
+        <w:t xml:space="preserve">Figure 4. Unique numbers of </w:t>
+      </w:r>
+      <w:r>
+        <w:rPr>
+          <w:rFonts w:eastAsia="Times New Roman"/>
+          <w:i/>
+        </w:rPr>
+        <w:t>k</w:t>
+      </w:r>
+      <w:r>
+        <w:rPr>
+          <w:rFonts w:eastAsia="Times New Roman"/>
+        </w:rPr>
+        <w:t>-</w:t>
+      </w:r>
+      <w:proofErr w:type="spellStart"/>
+      <w:r>
+        <w:rPr>
+          <w:rFonts w:eastAsia="Times New Roman"/>
+        </w:rPr>
+        <w:t>mers</w:t>
+      </w:r>
+      <w:proofErr w:type="spellEnd"/>
+      <w:r>
+        <w:rPr>
+          <w:rFonts w:eastAsia="Times New Roman"/>
+        </w:rPr>
+        <w:t xml:space="preserve"> (</w:t>
+      </w:r>
+      <w:r>
+        <w:rPr>
+          <w:rFonts w:eastAsia="Times New Roman"/>
+          <w:i/>
+        </w:rPr>
+        <w:t>k</w:t>
+      </w:r>
+      <w:r>
+        <w:rPr>
+          <w:rFonts w:eastAsia="Times New Roman"/>
+        </w:rPr>
+        <w:t xml:space="preserve">=25) in seven most represented phyla, calculated with the </w:t>
+      </w:r>
+      <w:proofErr w:type="spellStart"/>
+      <w:r>
+        <w:rPr>
+          <w:rFonts w:eastAsia="Times New Roman"/>
+        </w:rPr>
+        <w:t>HyperLogLog</w:t>
+      </w:r>
+      <w:proofErr w:type="spellEnd"/>
+      <w:r>
+        <w:rPr>
+          <w:rFonts w:eastAsia="Times New Roman"/>
+        </w:rPr>
+        <w:t xml:space="preserve"> function in the </w:t>
+      </w:r>
+      <w:proofErr w:type="spellStart"/>
+      <w:r>
+        <w:rPr>
+          <w:rFonts w:eastAsia="Times New Roman"/>
+        </w:rPr>
+        <w:t>khmer</w:t>
+      </w:r>
+      <w:proofErr w:type="spellEnd"/>
+      <w:r>
+        <w:rPr>
+          <w:rFonts w:eastAsia="Times New Roman"/>
+        </w:rPr>
+        <w:t xml:space="preserve"> software package. DIB re-assemblies were compared to the NCGR ‘</w:t>
+      </w:r>
+      <w:proofErr w:type="spellStart"/>
+      <w:r>
+        <w:rPr>
+          <w:rFonts w:eastAsia="Times New Roman"/>
+        </w:rPr>
+        <w:t>nt</w:t>
+      </w:r>
+      <w:proofErr w:type="spellEnd"/>
+      <w:r>
+        <w:rPr>
+          <w:rFonts w:eastAsia="Times New Roman"/>
+        </w:rPr>
+        <w:t xml:space="preserve">’ assemblies along a 1:1 line. Samples are colored based on their phylum level affiliation. More than 95% of the DIB re-assemblies had higher unique </w:t>
+      </w:r>
+      <w:r>
+        <w:rPr>
+          <w:rFonts w:eastAsia="Times New Roman"/>
+          <w:i/>
+        </w:rPr>
+        <w:t>k-</w:t>
+      </w:r>
+      <w:proofErr w:type="spellStart"/>
+      <w:r>
+        <w:rPr>
+          <w:rFonts w:eastAsia="Times New Roman"/>
+        </w:rPr>
+        <w:t>mers</w:t>
+      </w:r>
+      <w:proofErr w:type="spellEnd"/>
+      <w:r>
+        <w:rPr>
+          <w:rFonts w:eastAsia="Times New Roman"/>
+        </w:rPr>
+        <w:t xml:space="preserve"> compared to the NCGR assembly of the same sample. </w:t>
+      </w:r>
+    </w:p>
+    <w:p>
+      <w:pPr>
+        <w:rPr>
+          <w:rFonts w:eastAsia="Times New Roman"/>
+          <w:b/>
+        </w:rPr>
+      </w:pPr>
+    </w:p>
+    <w:p>
+      <w:pPr>
+        <w:pStyle w:val="Normal1"/>
+        <w:rPr>
+          <w:rFonts w:eastAsia="Times New Roman"/>
+          <w:noProof/>
+          <w:lang w:val="en-US"/>
+        </w:rPr>
+      </w:pPr>
+    </w:p>
+    <w:p>
+      <w:pPr>
+        <w:pStyle w:val="Normal1"/>
+        <w:rPr>
+          <w:rFonts w:eastAsia="Times New Roman"/>
+          <w:noProof/>
+          <w:lang w:val="en-US"/>
+        </w:rPr>
+      </w:pPr>
+      <w:r>
+        <w:rPr>
+          <w:rFonts w:eastAsia="Times New Roman"/>
+          <w:noProof/>
+          <w:lang w:val="en-US"/>
+        </w:rPr>
+        <w:lastRenderedPageBreak/>
+        <w:drawing>
+          <wp:inline distT="0" distB="0" distL="0" distR="0" wp14:anchorId="50D8FF25" wp14:editId="2FC109B5">
+            <wp:extent cx="2908935" cy="3062715"/>
+            <wp:effectExtent l="0" t="0" r="12065" b="10795"/>
+            <wp:docPr id="14" name="Picture 14" descr="mean_ORF.png"/>
+            <wp:cNvGraphicFramePr>
+              <a:graphicFrameLocks xmlns:a="http://schemas.openxmlformats.org/drawingml/2006/main" noChangeAspect="1"/>
+            </wp:cNvGraphicFramePr>
+            <a:graphic xmlns:a="http://schemas.openxmlformats.org/drawingml/2006/main">
+              <a:graphicData uri="http://schemas.openxmlformats.org/drawingml/2006/picture">
+                <pic:pic xmlns:pic="http://schemas.openxmlformats.org/drawingml/2006/picture">
+                  <pic:nvPicPr>
+                    <pic:cNvPr id="0" name="Picture 7" descr="mean_ORF.png"/>
+                    <pic:cNvPicPr>
+                      <a:picLocks noChangeAspect="1" noChangeArrowheads="1"/>
+                    </pic:cNvPicPr>
+                  </pic:nvPicPr>
+                  <pic:blipFill>
+                    <a:blip r:embed="rId18">
+                      <a:extLst>
+                        <a:ext uri="{28A0092B-C50C-407E-A947-70E740481C1C}">
+                          <a14:useLocalDpi xmlns:a14="http://schemas.microsoft.com/office/drawing/2010/main"/>
+                        </a:ext>
+                      </a:extLst>
+                    </a:blip>
+                    <a:srcRect/>
+                    <a:stretch>
+                      <a:fillRect/>
+                    </a:stretch>
+                  </pic:blipFill>
+                  <pic:spPr bwMode="auto">
+                    <a:xfrm>
+                      <a:off x="0" y="0"/>
+                      <a:ext cx="2924458" cy="3079059"/>
+                    </a:xfrm>
+                    <a:prstGeom prst="rect">
+                      <a:avLst/>
+                    </a:prstGeom>
+                    <a:noFill/>
+                    <a:ln>
+                      <a:noFill/>
+                    </a:ln>
+                  </pic:spPr>
+                </pic:pic>
+              </a:graphicData>
+            </a:graphic>
+          </wp:inline>
+        </w:drawing>
+      </w:r>
+    </w:p>
+    <w:p>
+      <w:pPr>
+        <w:pStyle w:val="Normal1"/>
+        <w:rPr>
+          <w:rFonts w:eastAsia="Times New Roman"/>
+        </w:rPr>
+      </w:pPr>
+      <w:r>
+        <w:rPr>
+          <w:rFonts w:eastAsia="Times New Roman"/>
+          <w:noProof/>
+          <w:lang w:val="en-US"/>
+        </w:rPr>
+        <w:drawing>
+          <wp:inline distT="0" distB="0" distL="0" distR="0" wp14:anchorId="1B9E2160" wp14:editId="1C731155">
+            <wp:extent cx="2908935" cy="3062715"/>
+            <wp:effectExtent l="0" t="0" r="12065" b="10795"/>
+            <wp:docPr id="15" name="Picture 15" descr="mean_BUSCO.png"/>
+            <wp:cNvGraphicFramePr>
+              <a:graphicFrameLocks xmlns:a="http://schemas.openxmlformats.org/drawingml/2006/main" noChangeAspect="1"/>
+            </wp:cNvGraphicFramePr>
+            <a:graphic xmlns:a="http://schemas.openxmlformats.org/drawingml/2006/main">
+              <a:graphicData uri="http://schemas.openxmlformats.org/drawingml/2006/picture">
+                <pic:pic xmlns:pic="http://schemas.openxmlformats.org/drawingml/2006/picture">
+                  <pic:nvPicPr>
+                    <pic:cNvPr id="0" name="Picture 8" descr="mean_BUSCO.png"/>
+                    <pic:cNvPicPr>
+                      <a:picLocks noChangeAspect="1" noChangeArrowheads="1"/>
+                    </pic:cNvPicPr>
+                  </pic:nvPicPr>
+                  <pic:blipFill>
+                    <a:blip r:embed="rId19">
+                      <a:extLst>
+                        <a:ext uri="{28A0092B-C50C-407E-A947-70E740481C1C}">
+                          <a14:useLocalDpi xmlns:a14="http://schemas.microsoft.com/office/drawing/2010/main"/>
+                        </a:ext>
+                      </a:extLst>
+                    </a:blip>
+                    <a:srcRect/>
+                    <a:stretch>
+                      <a:fillRect/>
+                    </a:stretch>
+                  </pic:blipFill>
+                  <pic:spPr bwMode="auto">
+                    <a:xfrm>
+                      <a:off x="0" y="0"/>
+                      <a:ext cx="2915930" cy="3070079"/>
+                    </a:xfrm>
+                    <a:prstGeom prst="rect">
+                      <a:avLst/>
+                    </a:prstGeom>
+                    <a:noFill/>
+                    <a:ln>
+                      <a:noFill/>
+                    </a:ln>
+                  </pic:spPr>
+                </pic:pic>
+              </a:graphicData>
+            </a:graphic>
+          </wp:inline>
+        </w:drawing>
+      </w:r>
+    </w:p>
+    <w:p>
+      <w:pPr>
+        <w:pStyle w:val="Normal1"/>
+        <w:rPr>
+          <w:rFonts w:eastAsia="Times New Roman"/>
+        </w:rPr>
+      </w:pPr>
+      <w:r>
+        <w:rPr>
+          <w:rFonts w:eastAsia="Times New Roman"/>
+        </w:rPr>
+        <w:t xml:space="preserve">Figure 5. The percentage of </w:t>
+      </w:r>
+      <w:proofErr w:type="spellStart"/>
+      <w:r>
+        <w:rPr>
+          <w:rFonts w:eastAsia="Times New Roman"/>
+        </w:rPr>
+        <w:t>contigs</w:t>
+      </w:r>
+      <w:proofErr w:type="spellEnd"/>
+      <w:r>
+        <w:rPr>
+          <w:rFonts w:eastAsia="Times New Roman"/>
+        </w:rPr>
+        <w:t xml:space="preserve"> with predicted open reading frame (ORF) (A, B) and the percentage of complete </w:t>
+      </w:r>
+      <w:proofErr w:type="spellStart"/>
+      <w:r>
+        <w:rPr>
+          <w:rFonts w:eastAsia="Times New Roman"/>
+        </w:rPr>
+        <w:t>protistan</w:t>
+      </w:r>
+      <w:proofErr w:type="spellEnd"/>
+      <w:r>
+        <w:rPr>
+          <w:rFonts w:eastAsia="Times New Roman"/>
+        </w:rPr>
+        <w:t xml:space="preserve"> benchmarking universal single-copy </w:t>
+      </w:r>
+      <w:proofErr w:type="spellStart"/>
+      <w:r>
+        <w:rPr>
+          <w:rFonts w:eastAsia="Times New Roman"/>
+        </w:rPr>
+        <w:t>orthologs</w:t>
+      </w:r>
+      <w:proofErr w:type="spellEnd"/>
+      <w:r>
+        <w:rPr>
+          <w:rFonts w:eastAsia="Times New Roman"/>
+        </w:rPr>
+        <w:t xml:space="preserve"> (BUSCO) recovered in each assembly (C, D). In the green (right side B, D) are the “DIB” re-assemblies and in gray (left side of B, D) are the original assemblies from NCGR ‘</w:t>
+      </w:r>
+      <w:proofErr w:type="spellStart"/>
+      <w:r>
+        <w:rPr>
+          <w:rFonts w:eastAsia="Times New Roman"/>
+        </w:rPr>
+        <w:t>nt</w:t>
+      </w:r>
+      <w:proofErr w:type="spellEnd"/>
+      <w:r>
+        <w:rPr>
+          <w:rFonts w:eastAsia="Times New Roman"/>
+        </w:rPr>
+        <w:t>’ assemblies. Line plots (A,C) compare values between the DIB and the NCGR ‘</w:t>
+      </w:r>
+      <w:proofErr w:type="spellStart"/>
+      <w:r>
+        <w:rPr>
+          <w:rFonts w:eastAsia="Times New Roman"/>
+        </w:rPr>
+        <w:t>nt</w:t>
+      </w:r>
+      <w:proofErr w:type="spellEnd"/>
+      <w:r>
+        <w:rPr>
+          <w:rFonts w:eastAsia="Times New Roman"/>
+        </w:rPr>
+        <w:t>’ assemblies. Gray lines represent values where NCGR was higher than DIB and green lines represent values where DIB was higher than NCGR.</w:t>
+      </w:r>
+    </w:p>
+    <w:p>
+      <w:pPr>
+        <w:pStyle w:val="Normal1"/>
+        <w:rPr>
+          <w:rFonts w:eastAsia="Times New Roman"/>
+        </w:rPr>
+      </w:pPr>
+      <w:r>
+        <w:rPr>
+          <w:rFonts w:eastAsia="Times New Roman"/>
+          <w:noProof/>
+          <w:lang w:val="en-US"/>
+        </w:rPr>
+        <w:lastRenderedPageBreak/>
+        <w:drawing>
+          <wp:inline distT="0" distB="0" distL="0" distR="0" wp14:anchorId="056C98DD" wp14:editId="3231057E">
+            <wp:extent cx="4623435" cy="4623435"/>
+            <wp:effectExtent l="0" t="0" r="0" b="0"/>
+            <wp:docPr id="1" name="Picture 1" descr="false_crbb.png"/>
+            <wp:cNvGraphicFramePr>
+              <a:graphicFrameLocks xmlns:a="http://schemas.openxmlformats.org/drawingml/2006/main" noChangeAspect="1"/>
+            </wp:cNvGraphicFramePr>
+            <a:graphic xmlns:a="http://schemas.openxmlformats.org/drawingml/2006/main">
+              <a:graphicData uri="http://schemas.openxmlformats.org/drawingml/2006/picture">
+                <pic:pic xmlns:pic="http://schemas.openxmlformats.org/drawingml/2006/picture">
+                  <pic:nvPicPr>
+                    <pic:cNvPr id="0" name="Picture 1" descr="false_crbb.png"/>
+                    <pic:cNvPicPr>
+                      <a:picLocks noChangeAspect="1" noChangeArrowheads="1"/>
+                    </pic:cNvPicPr>
+                  </pic:nvPicPr>
+                  <pic:blipFill>
+                    <a:blip r:embed="rId20">
+                      <a:extLst>
+                        <a:ext uri="{28A0092B-C50C-407E-A947-70E740481C1C}">
+                          <a14:useLocalDpi xmlns:a14="http://schemas.microsoft.com/office/drawing/2010/main"/>
+                        </a:ext>
+                      </a:extLst>
+                    </a:blip>
+                    <a:srcRect/>
+                    <a:stretch>
+                      <a:fillRect/>
+                    </a:stretch>
+                  </pic:blipFill>
+                  <pic:spPr bwMode="auto">
+                    <a:xfrm>
+                      <a:off x="0" y="0"/>
+                      <a:ext cx="4623435" cy="4623435"/>
+                    </a:xfrm>
+                    <a:prstGeom prst="rect">
+                      <a:avLst/>
+                    </a:prstGeom>
+                    <a:noFill/>
+                    <a:ln>
+                      <a:noFill/>
+                    </a:ln>
+                  </pic:spPr>
+                </pic:pic>
+              </a:graphicData>
+            </a:graphic>
+          </wp:inline>
+        </w:drawing>
+      </w:r>
+    </w:p>
+    <w:p>
+      <w:pPr>
+        <w:pStyle w:val="Normal1"/>
+        <w:rPr>
+          <w:rFonts w:eastAsia="Times New Roman"/>
+        </w:rPr>
+      </w:pPr>
+      <w:r>
+        <w:rPr>
+          <w:rFonts w:eastAsia="Times New Roman"/>
+        </w:rPr>
+        <w:t xml:space="preserve">Figure 6. A histogram across MMETSP samples depicting the number of </w:t>
+      </w:r>
+      <w:proofErr w:type="spellStart"/>
+      <w:r>
+        <w:rPr>
+          <w:rFonts w:eastAsia="Times New Roman"/>
+        </w:rPr>
+        <w:t>contigs</w:t>
+      </w:r>
+      <w:proofErr w:type="spellEnd"/>
+      <w:r>
+        <w:rPr>
+          <w:rFonts w:eastAsia="Times New Roman"/>
+        </w:rPr>
+        <w:t xml:space="preserve"> identified as novel in DIB assemblies. These </w:t>
+      </w:r>
+      <w:proofErr w:type="spellStart"/>
+      <w:r>
+        <w:rPr>
+          <w:rFonts w:eastAsia="Times New Roman"/>
+        </w:rPr>
+        <w:t>contigs</w:t>
+      </w:r>
+      <w:proofErr w:type="spellEnd"/>
+      <w:r>
+        <w:rPr>
+          <w:rFonts w:eastAsia="Times New Roman"/>
+        </w:rPr>
+        <w:t xml:space="preserve"> were absent in the NCGR assemblies, based on negative conditional reciprocal best BLAST (CRBB) results. Samples are sorted from highest to lowest number of ‘new’ </w:t>
+      </w:r>
+      <w:proofErr w:type="spellStart"/>
+      <w:r>
+        <w:rPr>
+          <w:rFonts w:eastAsia="Times New Roman"/>
+        </w:rPr>
+        <w:t>contigs</w:t>
+      </w:r>
+      <w:proofErr w:type="spellEnd"/>
+      <w:r>
+        <w:rPr>
+          <w:rFonts w:eastAsia="Times New Roman"/>
+        </w:rPr>
+        <w:t xml:space="preserve">. The region in gray indicates the number of unannotated </w:t>
+      </w:r>
+      <w:proofErr w:type="spellStart"/>
+      <w:r>
+        <w:rPr>
+          <w:rFonts w:eastAsia="Times New Roman"/>
+        </w:rPr>
+        <w:t>contigs</w:t>
+      </w:r>
+      <w:proofErr w:type="spellEnd"/>
+      <w:r>
+        <w:rPr>
+          <w:rFonts w:eastAsia="Times New Roman"/>
+        </w:rPr>
+        <w:t xml:space="preserve"> present in the DIB re-assemblies, absent from NCGR ‘</w:t>
+      </w:r>
+      <w:proofErr w:type="spellStart"/>
+      <w:r>
+        <w:rPr>
+          <w:rFonts w:eastAsia="Times New Roman"/>
+        </w:rPr>
+        <w:t>nt</w:t>
+      </w:r>
+      <w:proofErr w:type="spellEnd"/>
+      <w:r>
+        <w:rPr>
+          <w:rFonts w:eastAsia="Times New Roman"/>
+        </w:rPr>
+        <w:t xml:space="preserve">’ assemblies. Highlighted in green are </w:t>
+      </w:r>
+      <w:proofErr w:type="spellStart"/>
+      <w:r>
+        <w:rPr>
+          <w:rFonts w:eastAsia="Times New Roman"/>
+        </w:rPr>
+        <w:t>contigs</w:t>
+      </w:r>
+      <w:proofErr w:type="spellEnd"/>
+      <w:r>
+        <w:rPr>
+          <w:rFonts w:eastAsia="Times New Roman"/>
+        </w:rPr>
+        <w:t xml:space="preserve"> that were annotated with dammit [44] to a gene name in the </w:t>
+      </w:r>
+      <w:proofErr w:type="spellStart"/>
+      <w:r>
+        <w:rPr>
+          <w:rFonts w:eastAsia="Times New Roman"/>
+        </w:rPr>
+        <w:t>Pfam</w:t>
+      </w:r>
+      <w:proofErr w:type="spellEnd"/>
+      <w:r>
+        <w:rPr>
+          <w:rFonts w:eastAsia="Times New Roman"/>
+        </w:rPr>
+        <w:t xml:space="preserve">, </w:t>
+      </w:r>
+      <w:proofErr w:type="spellStart"/>
+      <w:r>
+        <w:rPr>
+          <w:rFonts w:eastAsia="Times New Roman"/>
+        </w:rPr>
+        <w:t>Rfam</w:t>
+      </w:r>
+      <w:proofErr w:type="spellEnd"/>
+      <w:r>
+        <w:rPr>
+          <w:rFonts w:eastAsia="Times New Roman"/>
+        </w:rPr>
+        <w:t xml:space="preserve">, or </w:t>
+      </w:r>
+      <w:proofErr w:type="spellStart"/>
+      <w:r>
+        <w:rPr>
+          <w:rFonts w:eastAsia="Times New Roman"/>
+        </w:rPr>
+        <w:t>OrthoDB</w:t>
+      </w:r>
+      <w:proofErr w:type="spellEnd"/>
+      <w:r>
+        <w:rPr>
+          <w:rFonts w:eastAsia="Times New Roman"/>
+        </w:rPr>
+        <w:t xml:space="preserve"> databases, representing the number of </w:t>
+      </w:r>
+      <w:proofErr w:type="spellStart"/>
+      <w:r>
+        <w:rPr>
+          <w:rFonts w:eastAsia="Times New Roman"/>
+        </w:rPr>
+        <w:t>contigs</w:t>
+      </w:r>
+      <w:proofErr w:type="spellEnd"/>
+      <w:r>
+        <w:rPr>
+          <w:rFonts w:eastAsia="Times New Roman"/>
+        </w:rPr>
+        <w:t xml:space="preserve"> unique to the DIB re-assemblies with an annotation.</w:t>
+      </w:r>
+    </w:p>
+    <w:p>
+      <w:pPr>
+        <w:pStyle w:val="Normal1"/>
+        <w:rPr>
+          <w:rFonts w:eastAsia="Times New Roman"/>
+        </w:rPr>
+      </w:pPr>
+    </w:p>
+    <w:p>
+      <w:pPr>
+        <w:rPr>
+          <w:rFonts w:eastAsia="Times New Roman"/>
+          <w:b/>
+        </w:rPr>
+      </w:pPr>
+      <w:r>
+        <w:rPr>
+          <w:rFonts w:eastAsia="Times New Roman"/>
+          <w:b/>
+        </w:rPr>
+        <w:br w:type="page"/>
+      </w:r>
+    </w:p>
+    <w:p>
+      <w:pPr>
+        <w:pStyle w:val="Normal1"/>
+        <w:rPr>
+          <w:rFonts w:eastAsia="Times New Roman"/>
+        </w:rPr>
+      </w:pPr>
+    </w:p>
+    <w:p>
+      <w:pPr>
+        <w:pStyle w:val="Normal1"/>
+        <w:rPr>
+          <w:rFonts w:eastAsia="Times New Roman"/>
+        </w:rPr>
+      </w:pPr>
+    </w:p>
+    <w:p>
+      <w:pPr>
+        <w:rPr>
+          <w:rFonts w:eastAsia="Times New Roman"/>
+          <w:b/>
+        </w:rPr>
+      </w:pPr>
+    </w:p>
+    <w:p>
+      <w:pPr>
+        <w:rPr>
+          <w:rFonts w:eastAsia="Times New Roman"/>
+          <w:b/>
+        </w:rPr>
+      </w:pPr>
+    </w:p>
+    <w:p>
+      <w:pPr>
+        <w:rPr>
+          <w:rFonts w:eastAsia="Times New Roman"/>
+          <w:b/>
+        </w:rPr>
+      </w:pPr>
+      <w:r>
+        <w:rPr>
+          <w:rFonts w:eastAsia="Times New Roman"/>
+          <w:b/>
+          <w:noProof/>
+          <w:lang w:val="en-US"/>
+        </w:rPr>
+        <w:drawing>
+          <wp:inline distT="0" distB="0" distL="0" distR="0" wp14:anchorId="1DAC76E3" wp14:editId="7C599A35">
+            <wp:extent cx="5935980" cy="5935980"/>
+            <wp:effectExtent l="0" t="0" r="7620" b="7620"/>
+            <wp:docPr id="4" name="Picture 4" descr="Figure7_unique_gene_names.png"/>
+            <wp:cNvGraphicFramePr>
+              <a:graphicFrameLocks xmlns:a="http://schemas.openxmlformats.org/drawingml/2006/main" noChangeAspect="1"/>
+            </wp:cNvGraphicFramePr>
+            <a:graphic xmlns:a="http://schemas.openxmlformats.org/drawingml/2006/main">
+              <a:graphicData uri="http://schemas.openxmlformats.org/drawingml/2006/picture">
+                <pic:pic xmlns:pic="http://schemas.openxmlformats.org/drawingml/2006/picture">
+                  <pic:nvPicPr>
+                    <pic:cNvPr id="0" name="Picture 2" descr="Figure7_unique_gene_names.png"/>
+                    <pic:cNvPicPr>
+                      <a:picLocks noChangeAspect="1" noChangeArrowheads="1"/>
+                    </pic:cNvPicPr>
+                  </pic:nvPicPr>
+                  <pic:blipFill>
+                    <a:blip r:embed="rId21">
+                      <a:extLst>
+                        <a:ext uri="{28A0092B-C50C-407E-A947-70E740481C1C}">
+                          <a14:useLocalDpi xmlns:a14="http://schemas.microsoft.com/office/drawing/2010/main"/>
+                        </a:ext>
+                      </a:extLst>
+                    </a:blip>
+                    <a:srcRect/>
+                    <a:stretch>
+                      <a:fillRect/>
+                    </a:stretch>
+                  </pic:blipFill>
+                  <pic:spPr bwMode="auto">
+                    <a:xfrm>
+                      <a:off x="0" y="0"/>
+                      <a:ext cx="5935980" cy="5935980"/>
+                    </a:xfrm>
+                    <a:prstGeom prst="rect">
+                      <a:avLst/>
+                    </a:prstGeom>
+                    <a:noFill/>
+                    <a:ln>
+                      <a:noFill/>
+                    </a:ln>
+                  </pic:spPr>
+                </pic:pic>
+              </a:graphicData>
+            </a:graphic>
+          </wp:inline>
+        </w:drawing>
+      </w:r>
+    </w:p>
+    <w:p>
+      <w:pPr>
+        <w:tabs>
+          <w:tab w:val="left" w:pos="2142"/>
+        </w:tabs>
+        <w:rPr>
+          <w:rFonts w:eastAsia="Times New Roman"/>
+        </w:rPr>
+      </w:pPr>
+      <w:r>
+        <w:rPr>
+          <w:rFonts w:eastAsia="Times New Roman"/>
+        </w:rPr>
+        <w:t>Figure 7. Unique gene names found in a subset (296 samples) of either NCGR ‘</w:t>
+      </w:r>
+      <w:proofErr w:type="spellStart"/>
+      <w:r>
+        <w:rPr>
+          <w:rFonts w:eastAsia="Times New Roman"/>
+        </w:rPr>
+        <w:t>nt</w:t>
+      </w:r>
+      <w:proofErr w:type="spellEnd"/>
+      <w:r>
+        <w:rPr>
+          <w:rFonts w:eastAsia="Times New Roman"/>
+        </w:rPr>
+        <w:t xml:space="preserve">’ assemblies or DIB re-assemblies but not found in the other assembly, normalized to the number of annotated </w:t>
+      </w:r>
+      <w:proofErr w:type="spellStart"/>
+      <w:r>
+        <w:rPr>
+          <w:rFonts w:eastAsia="Times New Roman"/>
+        </w:rPr>
+        <w:t>contigs</w:t>
+      </w:r>
+      <w:proofErr w:type="spellEnd"/>
+      <w:r>
+        <w:rPr>
+          <w:rFonts w:eastAsia="Times New Roman"/>
+        </w:rPr>
+        <w:t xml:space="preserve"> in each assembly. The line indicates a 1:1 relationship between the unique gene names in DIB and NCGR. More than 97% of the DIB assemblies had more unique gene names than in NCGR assemblies of the same sample. </w:t>
+      </w:r>
+    </w:p>
+    <w:p>
+      <w:pPr>
+        <w:pStyle w:val="Normal1"/>
+        <w:rPr>
+          <w:rFonts w:eastAsia="Times New Roman"/>
+        </w:rPr>
+      </w:pPr>
+    </w:p>
+    <w:p>
+      <w:pPr>
+        <w:pStyle w:val="Normal1"/>
+        <w:rPr>
+          <w:rFonts w:eastAsia="Times New Roman"/>
+        </w:rPr>
+      </w:pPr>
+    </w:p>
+    <w:p>
+      <w:pPr>
+        <w:pStyle w:val="Normal1"/>
+        <w:rPr>
+          <w:rFonts w:eastAsia="Times New Roman"/>
+        </w:rPr>
+      </w:pPr>
+      <w:r>
+        <w:rPr>
+          <w:rFonts w:eastAsia="Times New Roman"/>
+          <w:noProof/>
+          <w:lang w:val="en-US"/>
+        </w:rPr>
+        <w:lastRenderedPageBreak/>
+        <mc:AlternateContent>
+          <mc:Choice Requires="wps">
+            <w:drawing>
+              <wp:anchor distT="0" distB="0" distL="114300" distR="114300" simplePos="0" relativeHeight="251660288" behindDoc="0" locked="0" layoutInCell="1" allowOverlap="1" wp14:anchorId="147DE8DB" wp14:editId="3D5AC7F1">
+                <wp:simplePos x="0" y="0"/>
+                <wp:positionH relativeFrom="column">
+                  <wp:posOffset>165525</wp:posOffset>
+                </wp:positionH>
+                <wp:positionV relativeFrom="paragraph">
+                  <wp:posOffset>635</wp:posOffset>
+                </wp:positionV>
+                <wp:extent cx="342900" cy="342900"/>
+                <wp:effectExtent l="0" t="0" r="0" b="12700"/>
+                <wp:wrapSquare wrapText="bothSides"/>
+                <wp:docPr id="12" name="Text Box 12"/>
+                <wp:cNvGraphicFramePr/>
+                <a:graphic xmlns:a="http://schemas.openxmlformats.org/drawingml/2006/main">
+                  <a:graphicData uri="http://schemas.microsoft.com/office/word/2010/wordprocessingShape">
+                    <wps:wsp>
+                      <wps:cNvSpPr txBox="1"/>
+                      <wps:spPr>
+                        <a:xfrm>
+                          <a:off x="0" y="0"/>
+                          <a:ext cx="342900" cy="342900"/>
+                        </a:xfrm>
+                        <a:prstGeom prst="rect">
+                          <a:avLst/>
+                        </a:prstGeom>
+                        <a:noFill/>
+                        <a:ln>
+                          <a:noFill/>
+                        </a:ln>
+                        <a:effectLst/>
+                      </wps:spPr>
+                      <wps:style>
+                        <a:lnRef idx="0">
+                          <a:schemeClr val="accent1"/>
+                        </a:lnRef>
+                        <a:fillRef idx="0">
+                          <a:schemeClr val="accent1"/>
+                        </a:fillRef>
+                        <a:effectRef idx="0">
+                          <a:schemeClr val="accent1"/>
+                        </a:effectRef>
+                        <a:fontRef idx="minor">
+                          <a:schemeClr val="dk1"/>
+                        </a:fontRef>
+                      </wps:style>
+                      <wps:txbx>
+                        <w:txbxContent>
+                          <w:p>
+                            <w:r>
+                              <w:t>A</w:t>
+                            </w:r>
+                          </w:p>
+                        </w:txbxContent>
+                      </wps:txbx>
+                      <wps:bodyPr rot="0" spcFirstLastPara="0" vertOverflow="overflow" horzOverflow="overflow" vert="horz" wrap="square" lIns="91440" tIns="45720" rIns="91440" bIns="45720" numCol="1" spcCol="0" rtlCol="0" fromWordArt="0" anchor="t" anchorCtr="0" forceAA="0" compatLnSpc="1">
+                        <a:prstTxWarp prst="textNoShape">
+                          <a:avLst/>
+                        </a:prstTxWarp>
+                        <a:noAutofit/>
+                      </wps:bodyPr>
+                    </wps:wsp>
+                  </a:graphicData>
+                </a:graphic>
+              </wp:anchor>
+            </w:drawing>
+          </mc:Choice>
+          <mc:Fallback>
+            <w:pict>
+              <v:shapetype w14:anchorId="147DE8DB" id="_x0000_t202" coordsize="21600,21600" o:spt="202" path="m0,0l0,21600,21600,21600,21600,0xe">
+                <v:stroke joinstyle="miter"/>
+                <v:path gradientshapeok="t" o:connecttype="rect"/>
+              </v:shapetype>
+              <v:shape id="Text Box 12" o:spid="_x0000_s1026" type="#_x0000_t202" style="position:absolute;margin-left:13.05pt;margin-top:.05pt;width:27pt;height:27pt;z-index:251660288;visibility:visible;mso-wrap-style:square;mso-wrap-distance-left:9pt;mso-wrap-distance-top:0;mso-wrap-distance-right:9pt;mso-wrap-distance-bottom:0;mso-position-horizontal:absolute;mso-position-horizontal-relative:text;mso-position-vertical:absolute;mso-position-vertical-relative:text;v-text-anchor:top" o:gfxdata="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" filled="f" stroked="f">
+                <v:textbox>
+                  <w:txbxContent>
+                    <w:p>
+                      <w:r>
+                        <w:t>A</w:t>
+                      </w:r>
+                    </w:p>
+                  </w:txbxContent>
+                </v:textbox>
+                <w10:wrap type="square"/>
+              </v:shape>
+            </w:pict>
+          </mc:Fallback>
+        </mc:AlternateContent>
+      </w:r>
+      <w:r>
+        <w:rPr>
+          <w:rFonts w:eastAsia="Times New Roman"/>
+          <w:noProof/>
+          <w:lang w:val="en-US"/>
+        </w:rPr>
+        <w:drawing>
+          <wp:anchor distT="0" distB="0" distL="114300" distR="114300" simplePos="0" relativeHeight="251659264" behindDoc="0" locked="0" layoutInCell="1" allowOverlap="1" wp14:anchorId="5EB52CBC" wp14:editId="67820D60">
+            <wp:simplePos x="0" y="0"/>
+            <wp:positionH relativeFrom="column">
+              <wp:posOffset>-173990</wp:posOffset>
+            </wp:positionH>
+            <wp:positionV relativeFrom="paragraph">
+              <wp:posOffset>0</wp:posOffset>
+            </wp:positionV>
+            <wp:extent cx="4649470" cy="6974840"/>
+            <wp:effectExtent l="0" t="0" r="0" b="10160"/>
+            <wp:wrapTight wrapText="bothSides">
+              <wp:wrapPolygon edited="0">
+                <wp:start x="0" y="0"/>
+                <wp:lineTo x="0" y="21553"/>
+                <wp:lineTo x="21476" y="21553"/>
+                <wp:lineTo x="21476" y="0"/>
+                <wp:lineTo x="0" y="0"/>
+              </wp:wrapPolygon>
+            </wp:wrapTight>
+            <wp:docPr id="21" name="Picture 21" descr="Figure8_all.png"/>
+            <wp:cNvGraphicFramePr>
+              <a:graphicFrameLocks xmlns:a="http://schemas.openxmlformats.org/drawingml/2006/main" noChangeAspect="1"/>
+            </wp:cNvGraphicFramePr>
+            <a:graphic xmlns:a="http://schemas.openxmlformats.org/drawingml/2006/main">
+              <a:graphicData uri="http://schemas.openxmlformats.org/drawingml/2006/picture">
+                <pic:pic xmlns:pic="http://schemas.openxmlformats.org/drawingml/2006/picture">
+                  <pic:nvPicPr>
+                    <pic:cNvPr id="0" name="Picture 6" descr="Figure8_all.png"/>
+                    <pic:cNvPicPr>
+                      <a:picLocks noChangeAspect="1" noChangeArrowheads="1"/>
+                    </pic:cNvPicPr>
+                  </pic:nvPicPr>
+                  <pic:blipFill>
+                    <a:blip r:embed="rId22">
+                      <a:extLst>
+                        <a:ext uri="{28A0092B-C50C-407E-A947-70E740481C1C}">
+                          <a14:useLocalDpi xmlns:a14="http://schemas.microsoft.com/office/drawing/2010/main"/>
+                        </a:ext>
+                      </a:extLst>
+                    </a:blip>
+                    <a:srcRect/>
+                    <a:stretch>
+                      <a:fillRect/>
+                    </a:stretch>
+                  </pic:blipFill>
+                  <pic:spPr bwMode="auto">
+                    <a:xfrm>
+                      <a:off x="0" y="0"/>
+                      <a:ext cx="4649470" cy="6974840"/>
+                    </a:xfrm>
+                    <a:prstGeom prst="rect">
+                      <a:avLst/>
+                    </a:prstGeom>
+                    <a:noFill/>
+                    <a:ln>
+                      <a:noFill/>
+                    </a:ln>
+                  </pic:spPr>
+                </pic:pic>
+              </a:graphicData>
+            </a:graphic>
+            <wp14:sizeRelH relativeFrom="page">
+              <wp14:pctWidth>0</wp14:pctWidth>
+            </wp14:sizeRelH>
+            <wp14:sizeRelV relativeFrom="page">
+              <wp14:pctHeight>0</wp14:pctHeight>
+            </wp14:sizeRelV>
+          </wp:anchor>
+        </w:drawing>
+      </w:r>
+    </w:p>
+    <w:p>
+      <w:pPr>
+        <w:pStyle w:val="Normal1"/>
+        <w:rPr>
+          <w:rFonts w:eastAsia="Times New Roman"/>
+        </w:rPr>
+      </w:pPr>
+    </w:p>
+    <w:p>
+      <w:pPr>
+        <w:pStyle w:val="Normal1"/>
+        <w:rPr>
+          <w:rFonts w:eastAsia="Times New Roman"/>
+        </w:rPr>
+      </w:pPr>
+    </w:p>
+    <w:p>
+      <w:pPr>
+        <w:pStyle w:val="Normal1"/>
+        <w:rPr>
+          <w:rFonts w:eastAsia="Times New Roman"/>
+        </w:rPr>
+      </w:pPr>
+    </w:p>
+    <w:p>
+      <w:pPr>
+        <w:pStyle w:val="Normal1"/>
+        <w:rPr>
+          <w:rFonts w:eastAsia="Times New Roman"/>
+        </w:rPr>
+      </w:pPr>
+    </w:p>
+    <w:p>
+      <w:pPr>
+        <w:pStyle w:val="Normal1"/>
+        <w:rPr>
+          <w:rFonts w:eastAsia="Times New Roman"/>
+        </w:rPr>
+      </w:pPr>
+    </w:p>
+    <w:p>
+      <w:pPr>
+        <w:pStyle w:val="Normal1"/>
+        <w:rPr>
+          <w:rFonts w:eastAsia="Times New Roman"/>
+        </w:rPr>
+      </w:pPr>
+    </w:p>
+    <w:p>
+      <w:pPr>
+        <w:pStyle w:val="Normal1"/>
+        <w:rPr>
+          <w:rFonts w:eastAsia="Times New Roman"/>
+        </w:rPr>
+      </w:pPr>
+    </w:p>
+    <w:p>
+      <w:pPr>
+        <w:pStyle w:val="Normal1"/>
+        <w:rPr>
+          <w:rFonts w:eastAsia="Times New Roman"/>
+        </w:rPr>
+      </w:pPr>
+    </w:p>
+    <w:p>
+      <w:pPr>
+        <w:pStyle w:val="Normal1"/>
+        <w:rPr>
+          <w:rFonts w:eastAsia="Times New Roman"/>
+        </w:rPr>
+      </w:pPr>
+      <w:r>
+        <w:rPr>
+          <w:rFonts w:eastAsia="Times New Roman"/>
+          <w:noProof/>
+          <w:lang w:val="en-US"/>
+        </w:rPr>
+        <mc:AlternateContent>
+          <mc:Choice Requires="wps">
+            <w:drawing>
+              <wp:anchor distT="0" distB="0" distL="114300" distR="114300" simplePos="0" relativeHeight="251661312" behindDoc="0" locked="0" layoutInCell="1" allowOverlap="1" wp14:anchorId="0347F6FE" wp14:editId="7ADB1CF3">
+                <wp:simplePos x="0" y="0"/>
+                <wp:positionH relativeFrom="column">
+                  <wp:posOffset>167640</wp:posOffset>
+                </wp:positionH>
+                <wp:positionV relativeFrom="paragraph">
+                  <wp:posOffset>18536</wp:posOffset>
+                </wp:positionV>
+                <wp:extent cx="342900" cy="342900"/>
+                <wp:effectExtent l="0" t="0" r="0" b="12700"/>
+                <wp:wrapSquare wrapText="bothSides"/>
+                <wp:docPr id="16" name="Text Box 16"/>
+                <wp:cNvGraphicFramePr/>
+                <a:graphic xmlns:a="http://schemas.openxmlformats.org/drawingml/2006/main">
+                  <a:graphicData uri="http://schemas.microsoft.com/office/word/2010/wordprocessingShape">
+                    <wps:wsp>
+                      <wps:cNvSpPr txBox="1"/>
+                      <wps:spPr>
+                        <a:xfrm>
+                          <a:off x="0" y="0"/>
+                          <a:ext cx="342900" cy="342900"/>
+                        </a:xfrm>
+                        <a:prstGeom prst="rect">
+                          <a:avLst/>
+                        </a:prstGeom>
+                        <a:noFill/>
+                        <a:ln>
+                          <a:noFill/>
+                        </a:ln>
+                        <a:effectLst/>
+                      </wps:spPr>
+                      <wps:style>
+                        <a:lnRef idx="0">
+                          <a:schemeClr val="accent1"/>
+                        </a:lnRef>
+                        <a:fillRef idx="0">
+                          <a:schemeClr val="accent1"/>
+                        </a:fillRef>
+                        <a:effectRef idx="0">
+                          <a:schemeClr val="accent1"/>
+                        </a:effectRef>
+                        <a:fontRef idx="minor">
+                          <a:schemeClr val="dk1"/>
+                        </a:fontRef>
+                      </wps:style>
+                      <wps:txbx>
+                        <w:txbxContent>
+                          <w:p>
+                            <w:r>
+                              <w:t>B</w:t>
+                            </w:r>
+                          </w:p>
+                        </w:txbxContent>
+                      </wps:txbx>
+                      <wps:bodyPr rot="0" spcFirstLastPara="0" vertOverflow="overflow" horzOverflow="overflow" vert="horz" wrap="square" lIns="91440" tIns="45720" rIns="91440" bIns="45720" numCol="1" spcCol="0" rtlCol="0" fromWordArt="0" anchor="t" anchorCtr="0" forceAA="0" compatLnSpc="1">
+                        <a:prstTxWarp prst="textNoShape">
+                          <a:avLst/>
+                        </a:prstTxWarp>
+                        <a:noAutofit/>
+                      </wps:bodyPr>
+                    </wps:wsp>
+                  </a:graphicData>
+                </a:graphic>
+              </wp:anchor>
+            </w:drawing>
+          </mc:Choice>
+          <mc:Fallback>
+            <w:pict>
+              <v:shape w14:anchorId="0347F6FE" id="Text Box 16" o:spid="_x0000_s1027" type="#_x0000_t202" style="position:absolute;margin-left:13.2pt;margin-top:1.45pt;width:27pt;height:27pt;z-index:251661312;visibility:visible;mso-wrap-style:square;mso-wrap-distance-left:9pt;mso-wrap-distance-top:0;mso-wrap-distance-right:9pt;mso-wrap-distance-bottom:0;mso-position-horizontal:absolute;mso-position-horizontal-relative:text;mso-position-vertical:absolute;mso-position-vertical-relative:text;v-text-anchor:top" o:gfxdata="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" filled="f" stroked="f">
+                <v:textbox>
+                  <w:txbxContent>
+                    <w:p>
+                      <w:r>
+                        <w:t>B</w:t>
+                      </w:r>
+                    </w:p>
+                  </w:txbxContent>
+                </v:textbox>
+                <w10:wrap type="square"/>
+              </v:shape>
+            </w:pict>
+          </mc:Fallback>
+        </mc:AlternateContent>
+      </w:r>
+    </w:p>
+    <w:p>
+      <w:pPr>
+        <w:pStyle w:val="Normal1"/>
+        <w:rPr>
+          <w:rFonts w:eastAsia="Times New Roman"/>
+        </w:rPr>
+      </w:pPr>
+    </w:p>
+    <w:p>
+      <w:pPr>
+        <w:pStyle w:val="Normal1"/>
+        <w:rPr>
+          <w:rFonts w:eastAsia="Times New Roman"/>
+        </w:rPr>
+      </w:pPr>
+    </w:p>
+    <w:p>
+      <w:pPr>
+        <w:pStyle w:val="Normal1"/>
+        <w:rPr>
+          <w:rFonts w:eastAsia="Times New Roman"/>
+        </w:rPr>
+      </w:pPr>
+    </w:p>
+    <w:p>
+      <w:pPr>
+        <w:pStyle w:val="Normal1"/>
+        <w:rPr>
+          <w:rFonts w:eastAsia="Times New Roman"/>
+        </w:rPr>
+      </w:pPr>
+    </w:p>
+    <w:p>
+      <w:pPr>
+        <w:pStyle w:val="Normal1"/>
+        <w:rPr>
+          <w:rFonts w:eastAsia="Times New Roman"/>
+        </w:rPr>
+      </w:pPr>
+    </w:p>
+    <w:p>
+      <w:pPr>
+        <w:pStyle w:val="Normal1"/>
+        <w:rPr>
+          <w:rFonts w:eastAsia="Times New Roman"/>
+        </w:rPr>
+      </w:pPr>
+    </w:p>
+    <w:p>
+      <w:pPr>
+        <w:pStyle w:val="Normal1"/>
+        <w:rPr>
+          <w:rFonts w:eastAsia="Times New Roman"/>
+        </w:rPr>
+      </w:pPr>
+    </w:p>
+    <w:p>
+      <w:pPr>
+        <w:pStyle w:val="Normal1"/>
+        <w:rPr>
+          <w:rFonts w:eastAsia="Times New Roman"/>
+        </w:rPr>
+      </w:pPr>
+      <w:r>
+        <w:rPr>
+          <w:rFonts w:eastAsia="Times New Roman"/>
+          <w:noProof/>
+          <w:lang w:val="en-US"/>
+        </w:rPr>
+        <mc:AlternateContent>
+          <mc:Choice Requires="wps">
+            <w:drawing>
+              <wp:anchor distT="0" distB="0" distL="114300" distR="114300" simplePos="0" relativeHeight="251662336" behindDoc="0" locked="0" layoutInCell="1" allowOverlap="1" wp14:anchorId="42F29CB4" wp14:editId="70726AB2">
+                <wp:simplePos x="0" y="0"/>
+                <wp:positionH relativeFrom="column">
+                  <wp:posOffset>165735</wp:posOffset>
+                </wp:positionH>
+                <wp:positionV relativeFrom="paragraph">
+                  <wp:posOffset>118745</wp:posOffset>
+                </wp:positionV>
+                <wp:extent cx="342900" cy="342900"/>
+                <wp:effectExtent l="0" t="0" r="0" b="12700"/>
+                <wp:wrapSquare wrapText="bothSides"/>
+                <wp:docPr id="17" name="Text Box 17"/>
+                <wp:cNvGraphicFramePr/>
+                <a:graphic xmlns:a="http://schemas.openxmlformats.org/drawingml/2006/main">
+                  <a:graphicData uri="http://schemas.microsoft.com/office/word/2010/wordprocessingShape">
+                    <wps:wsp>
+                      <wps:cNvSpPr txBox="1"/>
+                      <wps:spPr>
+                        <a:xfrm>
+                          <a:off x="0" y="0"/>
+                          <a:ext cx="342900" cy="342900"/>
+                        </a:xfrm>
+                        <a:prstGeom prst="rect">
+                          <a:avLst/>
+                        </a:prstGeom>
+                        <a:noFill/>
+                        <a:ln>
+                          <a:noFill/>
+                        </a:ln>
+                        <a:effectLst/>
+                      </wps:spPr>
+                      <wps:style>
+                        <a:lnRef idx="0">
+                          <a:schemeClr val="accent1"/>
+                        </a:lnRef>
+                        <a:fillRef idx="0">
+                          <a:schemeClr val="accent1"/>
+                        </a:fillRef>
+                        <a:effectRef idx="0">
+                          <a:schemeClr val="accent1"/>
+                        </a:effectRef>
+                        <a:fontRef idx="minor">
+                          <a:schemeClr val="dk1"/>
+                        </a:fontRef>
+                      </wps:style>
+                      <wps:txbx>
+                        <w:txbxContent>
+                          <w:p>
+                            <w:r>
+                              <w:t>C</w:t>
+                            </w:r>
+                          </w:p>
+                        </w:txbxContent>
+                      </wps:txbx>
+                      <wps:bodyPr rot="0" spcFirstLastPara="0" vertOverflow="overflow" horzOverflow="overflow" vert="horz" wrap="square" lIns="91440" tIns="45720" rIns="91440" bIns="45720" numCol="1" spcCol="0" rtlCol="0" fromWordArt="0" anchor="t" anchorCtr="0" forceAA="0" compatLnSpc="1">
+                        <a:prstTxWarp prst="textNoShape">
+                          <a:avLst/>
+                        </a:prstTxWarp>
+                        <a:noAutofit/>
+                      </wps:bodyPr>
+                    </wps:wsp>
+                  </a:graphicData>
+                </a:graphic>
+              </wp:anchor>
+            </w:drawing>
+          </mc:Choice>
+          <mc:Fallback>
+            <w:pict>
+              <v:shape w14:anchorId="42F29CB4" id="Text Box 17" o:spid="_x0000_s1028" type="#_x0000_t202" style="position:absolute;margin-left:13.05pt;margin-top:9.35pt;width:27pt;height:27pt;z-index:251662336;visibility:visible;mso-wrap-style:square;mso-wrap-distance-left:9pt;mso-wrap-distance-top:0;mso-wrap-distance-right:9pt;mso-wrap-distance-bottom:0;mso-position-horizontal:absolute;mso-position-horizontal-relative:text;mso-position-vertical:absolute;mso-position-vertical-relative:text;v-text-anchor:top" o:gfxdata="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" filled="f" stroked="f">
+                <v:textbox>
+                  <w:txbxContent>
+                    <w:p>
+                      <w:r>
+                        <w:t>C</w:t>
+                      </w:r>
+                    </w:p>
+                  </w:txbxContent>
+                </v:textbox>
+                <w10:wrap type="square"/>
+              </v:shape>
+            </w:pict>
+          </mc:Fallback>
+        </mc:AlternateContent>
+      </w:r>
+    </w:p>
+    <w:p>
+      <w:pPr>
+        <w:pStyle w:val="Normal1"/>
+        <w:rPr>
+          <w:rFonts w:eastAsia="Times New Roman"/>
+        </w:rPr>
+      </w:pPr>
+    </w:p>
+    <w:p>
+      <w:pPr>
+        <w:pStyle w:val="Normal1"/>
+        <w:rPr>
+          <w:rFonts w:eastAsia="Times New Roman"/>
+        </w:rPr>
+      </w:pPr>
+    </w:p>
+    <w:p>
+      <w:pPr>
+        <w:pStyle w:val="Normal1"/>
+        <w:rPr>
+          <w:rFonts w:eastAsia="Times New Roman"/>
+        </w:rPr>
+      </w:pPr>
+    </w:p>
+    <w:p>
+      <w:pPr>
+        <w:pStyle w:val="Normal1"/>
+        <w:rPr>
+          <w:rFonts w:eastAsia="Times New Roman"/>
+        </w:rPr>
+      </w:pPr>
+    </w:p>
+    <w:p>
+      <w:pPr>
+        <w:pStyle w:val="Normal1"/>
+        <w:rPr>
+          <w:rFonts w:eastAsia="Times New Roman"/>
+        </w:rPr>
+      </w:pPr>
+    </w:p>
+    <w:p>
+      <w:pPr>
+        <w:pStyle w:val="Normal1"/>
+        <w:rPr>
+          <w:rFonts w:eastAsia="Times New Roman"/>
+        </w:rPr>
+      </w:pPr>
+    </w:p>
+    <w:p>
+      <w:pPr>
+        <w:pStyle w:val="Normal1"/>
+        <w:rPr>
+          <w:rFonts w:eastAsia="Times New Roman"/>
+        </w:rPr>
+      </w:pPr>
+    </w:p>
+    <w:p>
+      <w:pPr>
+        <w:pStyle w:val="Normal1"/>
+        <w:rPr>
+          <w:rFonts w:eastAsia="Times New Roman"/>
+        </w:rPr>
+      </w:pPr>
+    </w:p>
+    <w:p>
+      <w:pPr>
+        <w:pStyle w:val="Normal1"/>
+        <w:rPr>
+          <w:rFonts w:eastAsia="Times New Roman"/>
+        </w:rPr>
+      </w:pPr>
+      <w:r>
+        <w:rPr>
+          <w:rFonts w:eastAsia="Times New Roman"/>
+          <w:noProof/>
+          <w:lang w:val="en-US"/>
+        </w:rPr>
+        <mc:AlternateContent>
+          <mc:Choice Requires="wps">
+            <w:drawing>
+              <wp:anchor distT="0" distB="0" distL="114300" distR="114300" simplePos="0" relativeHeight="251663360" behindDoc="0" locked="0" layoutInCell="1" allowOverlap="1" wp14:anchorId="70742F8A" wp14:editId="3450AB28">
+                <wp:simplePos x="0" y="0"/>
+                <wp:positionH relativeFrom="column">
+                  <wp:posOffset>164465</wp:posOffset>
+                </wp:positionH>
+                <wp:positionV relativeFrom="paragraph">
+                  <wp:posOffset>17780</wp:posOffset>
+                </wp:positionV>
+                <wp:extent cx="342900" cy="342900"/>
+                <wp:effectExtent l="0" t="0" r="0" b="12700"/>
+                <wp:wrapSquare wrapText="bothSides"/>
+                <wp:docPr id="18" name="Text Box 18"/>
+                <wp:cNvGraphicFramePr/>
+                <a:graphic xmlns:a="http://schemas.openxmlformats.org/drawingml/2006/main">
+                  <a:graphicData uri="http://schemas.microsoft.com/office/word/2010/wordprocessingShape">
+                    <wps:wsp>
+                      <wps:cNvSpPr txBox="1"/>
+                      <wps:spPr>
+                        <a:xfrm>
+                          <a:off x="0" y="0"/>
+                          <a:ext cx="342900" cy="342900"/>
+                        </a:xfrm>
+                        <a:prstGeom prst="rect">
+                          <a:avLst/>
+                        </a:prstGeom>
+                        <a:noFill/>
+                        <a:ln>
+                          <a:noFill/>
+                        </a:ln>
+                        <a:effectLst/>
+                      </wps:spPr>
+                      <wps:style>
+                        <a:lnRef idx="0">
+                          <a:schemeClr val="accent1"/>
+                        </a:lnRef>
+                        <a:fillRef idx="0">
+                          <a:schemeClr val="accent1"/>
+                        </a:fillRef>
+                        <a:effectRef idx="0">
+                          <a:schemeClr val="accent1"/>
+                        </a:effectRef>
+                        <a:fontRef idx="minor">
+                          <a:schemeClr val="dk1"/>
+                        </a:fontRef>
+                      </wps:style>
+                      <wps:txbx>
+                        <w:txbxContent>
+                          <w:p>
+                            <w:r>
+                              <w:t>D</w:t>
+                            </w:r>
+                          </w:p>
+                        </w:txbxContent>
+                      </wps:txbx>
+                      <wps:bodyPr rot="0" spcFirstLastPara="0" vertOverflow="overflow" horzOverflow="overflow" vert="horz" wrap="square" lIns="91440" tIns="45720" rIns="91440" bIns="45720" numCol="1" spcCol="0" rtlCol="0" fromWordArt="0" anchor="t" anchorCtr="0" forceAA="0" compatLnSpc="1">
+                        <a:prstTxWarp prst="textNoShape">
+                          <a:avLst/>
+                        </a:prstTxWarp>
+                        <a:noAutofit/>
+                      </wps:bodyPr>
+                    </wps:wsp>
+                  </a:graphicData>
+                </a:graphic>
+              </wp:anchor>
+            </w:drawing>
+          </mc:Choice>
+          <mc:Fallback>
+            <w:pict>
+              <v:shape w14:anchorId="70742F8A" id="Text Box 18" o:spid="_x0000_s1029" type="#_x0000_t202" style="position:absolute;margin-left:12.95pt;margin-top:1.4pt;width:27pt;height:27pt;z-index:251663360;visibility:visible;mso-wrap-style:square;mso-wrap-distance-left:9pt;mso-wrap-distance-top:0;mso-wrap-distance-right:9pt;mso-wrap-distance-bottom:0;mso-position-horizontal:absolute;mso-position-horizontal-relative:text;mso-position-vertical:absolute;mso-position-vertical-relative:text;v-text-anchor:top" o:gfxdata="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" filled="f" stroked="f">
+                <v:textbox>
+                  <w:txbxContent>
+                    <w:p>
+                      <w:r>
+                        <w:t>D</w:t>
+                      </w:r>
+                    </w:p>
+                  </w:txbxContent>
+                </v:textbox>
+                <w10:wrap type="square"/>
+              </v:shape>
+            </w:pict>
+          </mc:Fallback>
+        </mc:AlternateContent>
+      </w:r>
+    </w:p>
+    <w:p>
+      <w:pPr>
+        <w:pStyle w:val="Normal1"/>
+        <w:rPr>
+          <w:rFonts w:eastAsia="Times New Roman"/>
+        </w:rPr>
+      </w:pPr>
+    </w:p>
+    <w:p>
+      <w:pPr>
+        <w:pStyle w:val="Normal1"/>
+        <w:rPr>
+          <w:rFonts w:eastAsia="Times New Roman"/>
+        </w:rPr>
+      </w:pPr>
+    </w:p>
+    <w:p>
+      <w:pPr>
+        <w:pStyle w:val="Normal1"/>
+        <w:rPr>
+          <w:rFonts w:eastAsia="Times New Roman"/>
+        </w:rPr>
+      </w:pPr>
+    </w:p>
+    <w:p>
+      <w:pPr>
+        <w:pStyle w:val="Normal1"/>
+        <w:rPr>
+          <w:rFonts w:eastAsia="Times New Roman"/>
+        </w:rPr>
+      </w:pPr>
+    </w:p>
+    <w:p>
+      <w:pPr>
+        <w:pStyle w:val="Normal1"/>
+        <w:rPr>
+          <w:rFonts w:eastAsia="Times New Roman"/>
+        </w:rPr>
+      </w:pPr>
+    </w:p>
+    <w:p>
+      <w:pPr>
+        <w:pStyle w:val="Normal1"/>
+        <w:rPr>
+          <w:rFonts w:eastAsia="Times New Roman"/>
+        </w:rPr>
+      </w:pPr>
+    </w:p>
+    <w:p>
+      <w:pPr>
+        <w:pStyle w:val="Normal1"/>
+        <w:rPr>
+          <w:rFonts w:eastAsia="Times New Roman"/>
+        </w:rPr>
+      </w:pPr>
+    </w:p>
+    <w:p>
+      <w:pPr>
+        <w:pStyle w:val="Normal1"/>
+        <w:rPr>
+          <w:rFonts w:eastAsia="Times New Roman"/>
+        </w:rPr>
+      </w:pPr>
+    </w:p>
+    <w:p>
+      <w:pPr>
+        <w:pStyle w:val="Normal1"/>
+        <w:rPr>
+          <w:rFonts w:eastAsia="Times New Roman"/>
+        </w:rPr>
+      </w:pPr>
+      <w:r>
+        <w:rPr>
+          <w:rFonts w:eastAsia="Times New Roman"/>
+        </w:rPr>
+        <w:t xml:space="preserve">Figure 8. Box-and-whisker plots for the seven most common phyla in the MMETSP dataset. Clockwise from the top left (A) number of input reads, (B) number of </w:t>
+      </w:r>
+      <w:proofErr w:type="spellStart"/>
+      <w:r>
+        <w:rPr>
+          <w:rFonts w:eastAsia="Times New Roman"/>
+        </w:rPr>
+        <w:t>contigs</w:t>
+      </w:r>
+      <w:proofErr w:type="spellEnd"/>
+      <w:r>
+        <w:rPr>
+          <w:rFonts w:eastAsia="Times New Roman"/>
+        </w:rPr>
+        <w:t xml:space="preserve"> in the assembly, (C) unique </w:t>
+      </w:r>
+      <w:r>
+        <w:rPr>
+          <w:rFonts w:eastAsia="Times New Roman"/>
+          <w:i/>
+        </w:rPr>
+        <w:t>k</w:t>
+      </w:r>
+      <w:r>
+        <w:rPr>
+          <w:rFonts w:eastAsia="Times New Roman"/>
+        </w:rPr>
+        <w:t>-</w:t>
+      </w:r>
+      <w:proofErr w:type="spellStart"/>
+      <w:r>
+        <w:rPr>
+          <w:rFonts w:eastAsia="Times New Roman"/>
+        </w:rPr>
+        <w:t>mers</w:t>
+      </w:r>
+      <w:proofErr w:type="spellEnd"/>
+      <w:r>
+        <w:rPr>
+          <w:rFonts w:eastAsia="Times New Roman"/>
+        </w:rPr>
+        <w:t xml:space="preserve"> (</w:t>
+      </w:r>
+      <w:r>
+        <w:rPr>
+          <w:rFonts w:eastAsia="Times New Roman"/>
+          <w:i/>
+        </w:rPr>
+        <w:t>k</w:t>
+      </w:r>
+      <w:r>
+        <w:rPr>
+          <w:rFonts w:eastAsia="Times New Roman"/>
+        </w:rPr>
+        <w:t xml:space="preserve"> </w:t>
+      </w:r>
+      <w:r>
+        <w:rPr>
+          <w:rFonts w:eastAsia="Times New Roman"/>
+        </w:rPr>
+        <w:t>=</w:t>
+      </w:r>
+      <w:r>
+        <w:rPr>
+          <w:rFonts w:eastAsia="Times New Roman"/>
+        </w:rPr>
+        <w:t xml:space="preserve"> </w:t>
+      </w:r>
+      <w:r>
+        <w:rPr>
+          <w:rFonts w:eastAsia="Times New Roman"/>
+        </w:rPr>
+        <w:t>25) in the assembly, (D) mean percentage open reading frame (ORF).</w:t>
+      </w:r>
+      <w:r>
+        <w:rPr>
+          <w:rFonts w:eastAsia="Times New Roman"/>
+        </w:rPr>
+        <w:t xml:space="preserve"> Groups sharing a letter in the top margin were compared using Tukey’s HSD post-hoc range test of multiple pairwise comparisons was used in conjunction with an ANOVA.</w:t>
       </w:r>
     </w:p>
     <w:sectPr>
@@ -19304,7 +22321,7 @@
 </file>
 
 <file path=customXml/itemProps1.xml><?xml version="1.0" encoding="utf-8"?>
-<ds:datastoreItem xmlns:ds="http://schemas.openxmlformats.org/officeDocument/2006/customXml" ds:itemID="{EA0D8FEF-F7FC-FD40-B1F3-7D8C50EACFD6}">
+<ds:datastoreItem xmlns:ds="http://schemas.openxmlformats.org/officeDocument/2006/customXml" ds:itemID="{8B93C909-8D9C-734B-ABA2-BF5BBE17703E}">
   <ds:schemaRefs>
     <ds:schemaRef ds:uri="http://schemas.openxmlformats.org/officeDocument/2006/bibliography"/>
   </ds:schemaRefs>
@@ -19312,7 +22329,7 @@
 </file>
 
 <file path=customXml/itemProps2.xml><?xml version="1.0" encoding="utf-8"?>
-<ds:datastoreItem xmlns:ds="http://schemas.openxmlformats.org/officeDocument/2006/customXml" ds:itemID="{2801D7DD-D4C9-B941-A459-3F6C01132863}">
+<ds:datastoreItem xmlns:ds="http://schemas.openxmlformats.org/officeDocument/2006/customXml" ds:itemID="{B32430BA-4186-AB48-AC84-BBC777EE06A7}">
   <ds:schemaRefs>
     <ds:schemaRef ds:uri="http://schemas.openxmlformats.org/officeDocument/2006/bibliography"/>
   </ds:schemaRefs>

</xml_diff>

<commit_message>
updated fig colors and some reviewer comments
</commit_message>
<xml_diff>
--- a/paper/For GigaScience_draft9.docx
+++ b/paper/For GigaScience_draft9.docx
@@ -898,28 +898,8 @@
         </w:rPr>
         <w:t>.8</w:t>
       </w:r>
-      <w:r>
-        <w:rPr>
-          <w:rFonts w:eastAsia="Times New Roman"/>
-        </w:rPr>
-        <w:t xml:space="preserve"> </w:t>
-      </w:r>
-      <w:r>
-        <w:rPr>
-          <w:rFonts w:eastAsia="Times New Roman"/>
-          <w:shd w:val="clear" w:color="auto" w:fill="FFFFFF"/>
-          <w:lang w:val="en-US"/>
-        </w:rPr>
-        <w:t>±</w:t>
-      </w:r>
-      <w:r>
-        <w:rPr>
-          <w:rFonts w:eastAsia="Times New Roman"/>
-          <w:shd w:val="clear" w:color="auto" w:fill="FFFFFF"/>
-          <w:lang w:val="en-US"/>
-        </w:rPr>
-        <w:t xml:space="preserve"> 0.19</w:t>
-      </w:r>
+      <w:bookmarkStart w:id="0" w:name="_GoBack"/>
+      <w:bookmarkEnd w:id="0"/>
       <w:r>
         <w:rPr>
           <w:rFonts w:eastAsia="Times New Roman"/>
@@ -20203,14 +20183,7 @@
         <w:rPr>
           <w:rFonts w:eastAsia="Times New Roman"/>
         </w:rPr>
-        <w:t xml:space="preserve">Figure 3. </w:t>
-      </w:r>
-      <w:bookmarkStart w:id="0" w:name="_GoBack"/>
-      <w:r>
-        <w:rPr>
-          <w:rFonts w:eastAsia="Times New Roman"/>
-        </w:rPr>
-        <w:t>(A) Line plot comparing proportion of CRBB hits between NCGR ‘</w:t>
+        <w:t>Figure 3. (A) Line plot comparing proportion of CRBB hits between NCGR ‘</w:t>
       </w:r>
       <w:proofErr w:type="spellStart"/>
       <w:r>
@@ -20250,7 +20223,6 @@
         </w:rPr>
         <w:t>) and the proportion of DIB transcripts with reciprocal BLAST hits to NCGR (green).</w:t>
       </w:r>
-      <w:bookmarkEnd w:id="0"/>
     </w:p>
     <w:p>
       <w:pPr>
@@ -24599,7 +24571,7 @@
 </file>
 
 <file path=customXml/itemProps1.xml><?xml version="1.0" encoding="utf-8"?>
-<ds:datastoreItem xmlns:ds="http://schemas.openxmlformats.org/officeDocument/2006/customXml" ds:itemID="{FAD61311-5E4E-9243-B15C-EA74C7C760CC}">
+<ds:datastoreItem xmlns:ds="http://schemas.openxmlformats.org/officeDocument/2006/customXml" ds:itemID="{CD8150AC-9455-B64D-8886-DF13744C49C1}">
   <ds:schemaRefs>
     <ds:schemaRef ds:uri="http://schemas.openxmlformats.org/officeDocument/2006/bibliography"/>
   </ds:schemaRefs>
@@ -24607,7 +24579,7 @@
 </file>
 
 <file path=customXml/itemProps2.xml><?xml version="1.0" encoding="utf-8"?>
-<ds:datastoreItem xmlns:ds="http://schemas.openxmlformats.org/officeDocument/2006/customXml" ds:itemID="{AFEEF427-F78B-0A48-B507-EBC0F8B22231}">
+<ds:datastoreItem xmlns:ds="http://schemas.openxmlformats.org/officeDocument/2006/customXml" ds:itemID="{84AC0CCA-35AC-8848-ADCC-7CCAC35D78E4}">
   <ds:schemaRefs>
     <ds:schemaRef ds:uri="http://schemas.openxmlformats.org/officeDocument/2006/bibliography"/>
   </ds:schemaRefs>

</xml_diff>